<commit_message>
-Fait en cours !
</commit_message>
<xml_diff>
--- a/ProjetEcrit.docx
+++ b/ProjetEcrit.docx
@@ -2,223 +2,1904 @@
 <file path=word/document.xml><?xml version="1.0" encoding="utf-8"?>
 <w:document xmlns:wpc="http://schemas.microsoft.com/office/word/2010/wordprocessingCanvas" xmlns:cx="http://schemas.microsoft.com/office/drawing/2014/chartex" xmlns:cx1="http://schemas.microsoft.com/office/drawing/2015/9/8/chartex" xmlns:cx2="http://schemas.microsoft.com/office/drawing/2015/10/21/chartex" xmlns:cx3="http://schemas.microsoft.com/office/drawing/2016/5/9/chartex" xmlns:cx4="http://schemas.microsoft.com/office/drawing/2016/5/10/chartex" xmlns:cx5="http://schemas.microsoft.com/office/drawing/2016/5/11/chartex" xmlns:mc="http://schemas.openxmlformats.org/markup-compatibility/2006" xmlns:o="urn:schemas-microsoft-com:office:office" xmlns:r="http://schemas.openxmlformats.org/officeDocument/2006/relationships" xmlns:m="http://schemas.openxmlformats.org/officeDocument/2006/math" xmlns:v="urn:schemas-microsoft-com:vml" xmlns:wp14="http://schemas.microsoft.com/office/word/2010/wordprocessingDrawing" xmlns:wp="http://schemas.openxmlformats.org/drawingml/2006/wordprocessingDrawing" xmlns:w10="urn:schemas-microsoft-com:office:word" xmlns:w="http://schemas.openxmlformats.org/wordprocessingml/2006/main" xmlns:w14="http://schemas.microsoft.com/office/word/2010/wordml" xmlns:w15="http://schemas.microsoft.com/office/word/2012/wordml" xmlns:w16se="http://schemas.microsoft.com/office/word/2015/wordml/symex" xmlns:wpg="http://schemas.microsoft.com/office/word/2010/wordprocessingGroup" xmlns:wpi="http://schemas.microsoft.com/office/word/2010/wordprocessingInk" xmlns:wne="http://schemas.microsoft.com/office/word/2006/wordml" xmlns:wps="http://schemas.microsoft.com/office/word/2010/wordprocessingShape" mc:Ignorable="w14 w15 w16se wp14">
   <w:body>
-    <w:p/>
-    <w:p/>
-    <w:p/>
-    <w:p/>
-    <w:p/>
-    <w:p>
-      <w:pPr>
-        <w:jc w:val="center"/>
-        <w:rPr>
-          <w:b/>
-          <w:sz w:val="144"/>
-          <w:szCs w:val="144"/>
-          <w:u w:val="single"/>
-        </w:rPr>
-      </w:pPr>
-      <w:r>
-        <w:rPr>
-          <w:b/>
-          <w:sz w:val="144"/>
-          <w:szCs w:val="144"/>
-          <w:u w:val="single"/>
-        </w:rPr>
-        <w:t>Projet</w:t>
-      </w:r>
-    </w:p>
-    <w:p>
-      <w:pPr>
-        <w:rPr>
-          <w:b/>
-          <w:sz w:val="144"/>
-          <w:szCs w:val="144"/>
-          <w:u w:val="single"/>
-        </w:rPr>
-      </w:pPr>
-      <w:r>
-        <w:rPr>
-          <w:b/>
-          <w:sz w:val="144"/>
-          <w:szCs w:val="144"/>
-          <w:u w:val="single"/>
-        </w:rPr>
-        <w:br w:type="page"/>
-      </w:r>
-      <w:r>
-        <w:rPr>
-          <w:b/>
-          <w:sz w:val="144"/>
-          <w:szCs w:val="144"/>
-          <w:u w:val="single"/>
+    <w:sdt>
+      <w:sdtPr>
+        <w:id w:val="1163513153"/>
+        <w:docPartObj>
+          <w:docPartGallery w:val="Cover Pages"/>
+          <w:docPartUnique/>
+        </w:docPartObj>
+      </w:sdtPr>
+      <w:sdtEndPr>
+        <w:rPr>
+          <w:sz w:val="24"/>
+          <w:szCs w:val="24"/>
+        </w:rPr>
+      </w:sdtEndPr>
+      <w:sdtContent>
+        <w:p>
+          <w:r>
+            <w:rPr>
+              <w:noProof/>
+              <w:lang w:eastAsia="fr-BE"/>
+            </w:rPr>
+            <mc:AlternateContent>
+              <mc:Choice Requires="wpg">
+                <w:drawing>
+                  <wp:anchor distT="0" distB="0" distL="114300" distR="114300" simplePos="0" relativeHeight="251659264" behindDoc="1" locked="0" layoutInCell="1" allowOverlap="1">
+                    <wp:simplePos x="0" y="0"/>
+                    <wp:positionH relativeFrom="page">
+                      <wp:align>center</wp:align>
+                    </wp:positionH>
+                    <wp:positionV relativeFrom="page">
+                      <wp:align>center</wp:align>
+                    </wp:positionV>
+                    <wp:extent cx="6852920" cy="9142730"/>
+                    <wp:effectExtent l="0" t="0" r="2540" b="133985"/>
+                    <wp:wrapNone/>
+                    <wp:docPr id="119" name="Groupe 119"/>
+                    <wp:cNvGraphicFramePr/>
+                    <a:graphic xmlns:a="http://schemas.openxmlformats.org/drawingml/2006/main">
+                      <a:graphicData uri="http://schemas.microsoft.com/office/word/2010/wordprocessingGroup">
+                        <wpg:wgp>
+                          <wpg:cNvGrpSpPr/>
+                          <wpg:grpSpPr>
+                            <a:xfrm>
+                              <a:off x="0" y="0"/>
+                              <a:ext cx="6858000" cy="9271750"/>
+                              <a:chOff x="0" y="0"/>
+                              <a:chExt cx="6858000" cy="9271750"/>
+                            </a:xfrm>
+                          </wpg:grpSpPr>
+                          <wps:wsp>
+                            <wps:cNvPr id="120" name="Rectangle 120"/>
+                            <wps:cNvSpPr/>
+                            <wps:spPr>
+                              <a:xfrm>
+                                <a:off x="0" y="7315200"/>
+                                <a:ext cx="6858000" cy="143182"/>
+                              </a:xfrm>
+                              <a:prstGeom prst="rect">
+                                <a:avLst/>
+                              </a:prstGeom>
+                              <a:solidFill>
+                                <a:schemeClr val="accent1"/>
+                              </a:solidFill>
+                              <a:ln>
+                                <a:noFill/>
+                              </a:ln>
+                            </wps:spPr>
+                            <wps:style>
+                              <a:lnRef idx="2">
+                                <a:schemeClr val="accent1">
+                                  <a:shade val="50000"/>
+                                </a:schemeClr>
+                              </a:lnRef>
+                              <a:fillRef idx="1">
+                                <a:schemeClr val="accent1"/>
+                              </a:fillRef>
+                              <a:effectRef idx="0">
+                                <a:schemeClr val="accent1"/>
+                              </a:effectRef>
+                              <a:fontRef idx="minor">
+                                <a:schemeClr val="lt1"/>
+                              </a:fontRef>
+                            </wps:style>
+                            <wps:bodyPr rot="0" spcFirstLastPara="0" vertOverflow="overflow" horzOverflow="overflow" vert="horz" wrap="square" lIns="91440" tIns="45720" rIns="91440" bIns="45720" numCol="1" spcCol="0" rtlCol="0" fromWordArt="0" anchor="ctr" anchorCtr="0" forceAA="0" compatLnSpc="1">
+                              <a:prstTxWarp prst="textNoShape">
+                                <a:avLst/>
+                              </a:prstTxWarp>
+                              <a:noAutofit/>
+                            </wps:bodyPr>
+                          </wps:wsp>
+                          <wps:wsp>
+                            <wps:cNvPr id="121" name="Rectangle 121"/>
+                            <wps:cNvSpPr/>
+                            <wps:spPr>
+                              <a:xfrm>
+                                <a:off x="0" y="7439025"/>
+                                <a:ext cx="6858000" cy="1832725"/>
+                              </a:xfrm>
+                              <a:prstGeom prst="rect">
+                                <a:avLst/>
+                              </a:prstGeom>
+                              <a:solidFill>
+                                <a:schemeClr val="accent2"/>
+                              </a:solidFill>
+                              <a:ln>
+                                <a:noFill/>
+                              </a:ln>
+                            </wps:spPr>
+                            <wps:style>
+                              <a:lnRef idx="2">
+                                <a:schemeClr val="accent1">
+                                  <a:shade val="50000"/>
+                                </a:schemeClr>
+                              </a:lnRef>
+                              <a:fillRef idx="1">
+                                <a:schemeClr val="accent1"/>
+                              </a:fillRef>
+                              <a:effectRef idx="0">
+                                <a:schemeClr val="accent1"/>
+                              </a:effectRef>
+                              <a:fontRef idx="minor">
+                                <a:schemeClr val="lt1"/>
+                              </a:fontRef>
+                            </wps:style>
+                            <wps:txbx>
+                              <w:txbxContent>
+                                <w:p>
+                                  <w:pPr>
+                                    <w:pStyle w:val="Sansinterligne"/>
+                                    <w:rPr>
+                                      <w:color w:val="FFFFFF" w:themeColor="background1"/>
+                                      <w:sz w:val="32"/>
+                                      <w:szCs w:val="32"/>
+                                    </w:rPr>
+                                  </w:pPr>
+                                </w:p>
+                                <w:p>
+                                  <w:pPr>
+                                    <w:pStyle w:val="Sansinterligne"/>
+                                    <w:rPr>
+                                      <w:caps/>
+                                      <w:color w:val="FFFFFF" w:themeColor="background1"/>
+                                    </w:rPr>
+                                  </w:pPr>
+                                  <w:proofErr w:type="spellStart"/>
+                                  <w:r>
+                                    <w:t>Verelst</w:t>
+                                  </w:r>
+                                  <w:proofErr w:type="spellEnd"/>
+                                  <w:r>
+                                    <w:t xml:space="preserve"> Thomas</w:t>
+                                  </w:r>
+                                  <w:r>
+                                    <w:rPr>
+                                      <w:caps/>
+                                      <w:color w:val="FFFFFF" w:themeColor="background1"/>
+                                      <w:lang w:val="fr-FR"/>
+                                    </w:rPr>
+                                    <w:t xml:space="preserve"> | </w:t>
+                                  </w:r>
+                                  <w:proofErr w:type="spellStart"/>
+                                  <w:r>
+                                    <w:t>Rifaut</w:t>
+                                  </w:r>
+                                  <w:proofErr w:type="spellEnd"/>
+                                  <w:r>
+                                    <w:t xml:space="preserve"> Alexis</w:t>
+                                  </w:r>
+                                </w:p>
+                              </w:txbxContent>
+                            </wps:txbx>
+                            <wps:bodyPr rot="0" spcFirstLastPara="0" vertOverflow="overflow" horzOverflow="overflow" vert="horz" wrap="square" lIns="457200" tIns="182880" rIns="457200" bIns="457200" numCol="1" spcCol="0" rtlCol="0" fromWordArt="0" anchor="b" anchorCtr="0" forceAA="0" compatLnSpc="1">
+                              <a:prstTxWarp prst="textNoShape">
+                                <a:avLst/>
+                              </a:prstTxWarp>
+                              <a:noAutofit/>
+                            </wps:bodyPr>
+                          </wps:wsp>
+                          <wps:wsp>
+                            <wps:cNvPr id="122" name="Zone de texte 122"/>
+                            <wps:cNvSpPr txBox="1"/>
+                            <wps:spPr>
+                              <a:xfrm>
+                                <a:off x="0" y="0"/>
+                                <a:ext cx="6858000" cy="7315200"/>
+                              </a:xfrm>
+                              <a:prstGeom prst="rect">
+                                <a:avLst/>
+                              </a:prstGeom>
+                              <a:noFill/>
+                              <a:ln w="6350">
+                                <a:noFill/>
+                              </a:ln>
+                              <a:effectLst/>
+                            </wps:spPr>
+                            <wps:style>
+                              <a:lnRef idx="0">
+                                <a:schemeClr val="accent1"/>
+                              </a:lnRef>
+                              <a:fillRef idx="0">
+                                <a:schemeClr val="accent1"/>
+                              </a:fillRef>
+                              <a:effectRef idx="0">
+                                <a:schemeClr val="accent1"/>
+                              </a:effectRef>
+                              <a:fontRef idx="minor">
+                                <a:schemeClr val="dk1"/>
+                              </a:fontRef>
+                            </wps:style>
+                            <wps:txbx>
+                              <w:txbxContent>
+                                <w:sdt>
+                                  <w:sdtPr>
+                                    <w:rPr>
+                                      <w:rFonts w:asciiTheme="majorHAnsi" w:eastAsiaTheme="majorEastAsia" w:hAnsiTheme="majorHAnsi" w:cstheme="majorBidi"/>
+                                      <w:color w:val="595959" w:themeColor="text1" w:themeTint="A6"/>
+                                      <w:sz w:val="108"/>
+                                      <w:szCs w:val="108"/>
+                                    </w:rPr>
+                                    <w:alias w:val="Titre"/>
+                                    <w:tag w:val=""/>
+                                    <w:id w:val="-1476986296"/>
+                                    <w:dataBinding w:prefixMappings="xmlns:ns0='http://purl.org/dc/elements/1.1/' xmlns:ns1='http://schemas.openxmlformats.org/package/2006/metadata/core-properties' " w:xpath="/ns1:coreProperties[1]/ns0:title[1]" w:storeItemID="{6C3C8BC8-F283-45AE-878A-BAB7291924A1}"/>
+                                    <w:text/>
+                                  </w:sdtPr>
+                                  <w:sdtEndPr/>
+                                  <w:sdtContent>
+                                    <w:p>
+                                      <w:pPr>
+                                        <w:pStyle w:val="Sansinterligne"/>
+                                        <w:pBdr>
+                                          <w:bottom w:val="single" w:sz="6" w:space="4" w:color="7F7F7F" w:themeColor="text1" w:themeTint="80"/>
+                                        </w:pBdr>
+                                        <w:rPr>
+                                          <w:rFonts w:asciiTheme="majorHAnsi" w:eastAsiaTheme="majorEastAsia" w:hAnsiTheme="majorHAnsi" w:cstheme="majorBidi"/>
+                                          <w:color w:val="595959" w:themeColor="text1" w:themeTint="A6"/>
+                                          <w:sz w:val="108"/>
+                                          <w:szCs w:val="108"/>
+                                        </w:rPr>
+                                      </w:pPr>
+                                      <w:r>
+                                        <w:rPr>
+                                          <w:rFonts w:asciiTheme="majorHAnsi" w:eastAsiaTheme="majorEastAsia" w:hAnsiTheme="majorHAnsi" w:cstheme="majorBidi"/>
+                                          <w:color w:val="595959" w:themeColor="text1" w:themeTint="A6"/>
+                                          <w:sz w:val="108"/>
+                                          <w:szCs w:val="108"/>
+                                        </w:rPr>
+                                        <w:t>Informatique de Gestion</w:t>
+                                      </w:r>
+                                    </w:p>
+                                  </w:sdtContent>
+                                </w:sdt>
+                                <w:sdt>
+                                  <w:sdtPr>
+                                    <w:rPr>
+                                      <w:caps/>
+                                      <w:color w:val="44546A" w:themeColor="text2"/>
+                                      <w:sz w:val="36"/>
+                                      <w:szCs w:val="36"/>
+                                    </w:rPr>
+                                    <w:alias w:val="Sous-titre"/>
+                                    <w:tag w:val=""/>
+                                    <w:id w:val="157346227"/>
+                                    <w:dataBinding w:prefixMappings="xmlns:ns0='http://purl.org/dc/elements/1.1/' xmlns:ns1='http://schemas.openxmlformats.org/package/2006/metadata/core-properties' " w:xpath="/ns1:coreProperties[1]/ns0:subject[1]" w:storeItemID="{6C3C8BC8-F283-45AE-878A-BAB7291924A1}"/>
+                                    <w:text/>
+                                  </w:sdtPr>
+                                  <w:sdtEndPr/>
+                                  <w:sdtContent>
+                                    <w:p>
+                                      <w:pPr>
+                                        <w:pStyle w:val="Sansinterligne"/>
+                                        <w:spacing w:before="240"/>
+                                        <w:rPr>
+                                          <w:caps/>
+                                          <w:color w:val="44546A" w:themeColor="text2"/>
+                                          <w:sz w:val="36"/>
+                                          <w:szCs w:val="36"/>
+                                        </w:rPr>
+                                      </w:pPr>
+                                      <w:r>
+                                        <w:rPr>
+                                          <w:caps/>
+                                          <w:color w:val="44546A" w:themeColor="text2"/>
+                                          <w:sz w:val="36"/>
+                                          <w:szCs w:val="36"/>
+                                        </w:rPr>
+                                        <w:t>Projet 2016 - Parapente</w:t>
+                                      </w:r>
+                                    </w:p>
+                                  </w:sdtContent>
+                                </w:sdt>
+                              </w:txbxContent>
+                            </wps:txbx>
+                            <wps:bodyPr rot="0" spcFirstLastPara="0" vertOverflow="overflow" horzOverflow="overflow" vert="horz" wrap="square" lIns="457200" tIns="457200" rIns="457200" bIns="457200" numCol="1" spcCol="0" rtlCol="0" fromWordArt="0" anchor="ctr" anchorCtr="0" forceAA="0" compatLnSpc="1">
+                              <a:prstTxWarp prst="textNoShape">
+                                <a:avLst/>
+                              </a:prstTxWarp>
+                              <a:noAutofit/>
+                            </wps:bodyPr>
+                          </wps:wsp>
+                        </wpg:wgp>
+                      </a:graphicData>
+                    </a:graphic>
+                    <wp14:sizeRelH relativeFrom="page">
+                      <wp14:pctWidth>88200</wp14:pctWidth>
+                    </wp14:sizeRelH>
+                    <wp14:sizeRelV relativeFrom="page">
+                      <wp14:pctHeight>90900</wp14:pctHeight>
+                    </wp14:sizeRelV>
+                  </wp:anchor>
+                </w:drawing>
+              </mc:Choice>
+              <mc:Fallback>
+                <w:pict>
+                  <v:group id="Groupe 119" o:spid="_x0000_s1026" style="position:absolute;margin-left:0;margin-top:0;width:539.6pt;height:719.9pt;z-index:-251657216;mso-width-percent:882;mso-height-percent:909;mso-position-horizontal:center;mso-position-horizontal-relative:page;mso-position-vertical:center;mso-position-vertical-relative:page;mso-width-percent:882;mso-height-percent:909" coordsize="68580,92717" o:gfxdata="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">
+                    <v:rect id="Rectangle 120" o:spid="_x0000_s1027" style="position:absolute;top:73152;width:68580;height:1431;visibility:visible;mso-wrap-style:square;v-text-anchor:middle" o:gfxdata="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" fillcolor="#5b9bd5 [3204]" stroked="f" strokeweight="1pt"/>
+                    <v:rect id="Rectangle 121" o:spid="_x0000_s1028" style="position:absolute;top:74390;width:68580;height:18327;visibility:visible;mso-wrap-style:square;v-text-anchor:bottom" o:gfxdata="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" fillcolor="#ed7d31 [3205]" stroked="f" strokeweight="1pt">
+                      <v:textbox inset="36pt,14.4pt,36pt,36pt">
+                        <w:txbxContent>
+                          <w:p>
+                            <w:pPr>
+                              <w:pStyle w:val="Sansinterligne"/>
+                              <w:rPr>
+                                <w:color w:val="FFFFFF" w:themeColor="background1"/>
+                                <w:sz w:val="32"/>
+                                <w:szCs w:val="32"/>
+                              </w:rPr>
+                            </w:pPr>
+                          </w:p>
+                          <w:p>
+                            <w:pPr>
+                              <w:pStyle w:val="Sansinterligne"/>
+                              <w:rPr>
+                                <w:caps/>
+                                <w:color w:val="FFFFFF" w:themeColor="background1"/>
+                              </w:rPr>
+                            </w:pPr>
+                            <w:proofErr w:type="spellStart"/>
+                            <w:r>
+                              <w:t>Verelst</w:t>
+                            </w:r>
+                            <w:proofErr w:type="spellEnd"/>
+                            <w:r>
+                              <w:t xml:space="preserve"> Thomas</w:t>
+                            </w:r>
+                            <w:r>
+                              <w:rPr>
+                                <w:caps/>
+                                <w:color w:val="FFFFFF" w:themeColor="background1"/>
+                                <w:lang w:val="fr-FR"/>
+                              </w:rPr>
+                              <w:t xml:space="preserve"> | </w:t>
+                            </w:r>
+                            <w:proofErr w:type="spellStart"/>
+                            <w:r>
+                              <w:t>Rifaut</w:t>
+                            </w:r>
+                            <w:proofErr w:type="spellEnd"/>
+                            <w:r>
+                              <w:t xml:space="preserve"> Alexis</w:t>
+                            </w:r>
+                          </w:p>
+                        </w:txbxContent>
+                      </v:textbox>
+                    </v:rect>
+                    <v:shapetype id="_x0000_t202" coordsize="21600,21600" o:spt="202" path="m,l,21600r21600,l21600,xe">
+                      <v:stroke joinstyle="miter"/>
+                      <v:path gradientshapeok="t" o:connecttype="rect"/>
+                    </v:shapetype>
+                    <v:shape id="Zone de texte 122" o:spid="_x0000_s1029" type="#_x0000_t202" style="position:absolute;width:68580;height:73152;visibility:visible;mso-wrap-style:square;v-text-anchor:middle" o:gfxdata="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" filled="f" stroked="f" strokeweight=".5pt">
+                      <v:textbox inset="36pt,36pt,36pt,36pt">
+                        <w:txbxContent>
+                          <w:sdt>
+                            <w:sdtPr>
+                              <w:rPr>
+                                <w:rFonts w:asciiTheme="majorHAnsi" w:eastAsiaTheme="majorEastAsia" w:hAnsiTheme="majorHAnsi" w:cstheme="majorBidi"/>
+                                <w:color w:val="595959" w:themeColor="text1" w:themeTint="A6"/>
+                                <w:sz w:val="108"/>
+                                <w:szCs w:val="108"/>
+                              </w:rPr>
+                              <w:alias w:val="Titre"/>
+                              <w:tag w:val=""/>
+                              <w:id w:val="-1476986296"/>
+                              <w:dataBinding w:prefixMappings="xmlns:ns0='http://purl.org/dc/elements/1.1/' xmlns:ns1='http://schemas.openxmlformats.org/package/2006/metadata/core-properties' " w:xpath="/ns1:coreProperties[1]/ns0:title[1]" w:storeItemID="{6C3C8BC8-F283-45AE-878A-BAB7291924A1}"/>
+                              <w:text/>
+                            </w:sdtPr>
+                            <w:sdtContent>
+                              <w:p>
+                                <w:pPr>
+                                  <w:pStyle w:val="Sansinterligne"/>
+                                  <w:pBdr>
+                                    <w:bottom w:val="single" w:sz="6" w:space="4" w:color="7F7F7F" w:themeColor="text1" w:themeTint="80"/>
+                                  </w:pBdr>
+                                  <w:rPr>
+                                    <w:rFonts w:asciiTheme="majorHAnsi" w:eastAsiaTheme="majorEastAsia" w:hAnsiTheme="majorHAnsi" w:cstheme="majorBidi"/>
+                                    <w:color w:val="595959" w:themeColor="text1" w:themeTint="A6"/>
+                                    <w:sz w:val="108"/>
+                                    <w:szCs w:val="108"/>
+                                  </w:rPr>
+                                </w:pPr>
+                                <w:r>
+                                  <w:rPr>
+                                    <w:rFonts w:asciiTheme="majorHAnsi" w:eastAsiaTheme="majorEastAsia" w:hAnsiTheme="majorHAnsi" w:cstheme="majorBidi"/>
+                                    <w:color w:val="595959" w:themeColor="text1" w:themeTint="A6"/>
+                                    <w:sz w:val="108"/>
+                                    <w:szCs w:val="108"/>
+                                  </w:rPr>
+                                  <w:t>Informatique de Gestion</w:t>
+                                </w:r>
+                              </w:p>
+                            </w:sdtContent>
+                          </w:sdt>
+                          <w:sdt>
+                            <w:sdtPr>
+                              <w:rPr>
+                                <w:caps/>
+                                <w:color w:val="44546A" w:themeColor="text2"/>
+                                <w:sz w:val="36"/>
+                                <w:szCs w:val="36"/>
+                              </w:rPr>
+                              <w:alias w:val="Sous-titre"/>
+                              <w:tag w:val=""/>
+                              <w:id w:val="157346227"/>
+                              <w:dataBinding w:prefixMappings="xmlns:ns0='http://purl.org/dc/elements/1.1/' xmlns:ns1='http://schemas.openxmlformats.org/package/2006/metadata/core-properties' " w:xpath="/ns1:coreProperties[1]/ns0:subject[1]" w:storeItemID="{6C3C8BC8-F283-45AE-878A-BAB7291924A1}"/>
+                              <w:text/>
+                            </w:sdtPr>
+                            <w:sdtContent>
+                              <w:p>
+                                <w:pPr>
+                                  <w:pStyle w:val="Sansinterligne"/>
+                                  <w:spacing w:before="240"/>
+                                  <w:rPr>
+                                    <w:caps/>
+                                    <w:color w:val="44546A" w:themeColor="text2"/>
+                                    <w:sz w:val="36"/>
+                                    <w:szCs w:val="36"/>
+                                  </w:rPr>
+                                </w:pPr>
+                                <w:r>
+                                  <w:rPr>
+                                    <w:caps/>
+                                    <w:color w:val="44546A" w:themeColor="text2"/>
+                                    <w:sz w:val="36"/>
+                                    <w:szCs w:val="36"/>
+                                  </w:rPr>
+                                  <w:t>Projet 2016 - Parapente</w:t>
+                                </w:r>
+                              </w:p>
+                            </w:sdtContent>
+                          </w:sdt>
+                        </w:txbxContent>
+                      </v:textbox>
+                    </v:shape>
+                    <w10:wrap anchorx="page" anchory="page"/>
+                  </v:group>
+                </w:pict>
+              </mc:Fallback>
+            </mc:AlternateContent>
+          </w:r>
+        </w:p>
+        <w:p>
+          <w:pPr>
+            <w:rPr>
+              <w:sz w:val="24"/>
+              <w:szCs w:val="24"/>
+            </w:rPr>
+          </w:pPr>
+          <w:r>
+            <w:rPr>
+              <w:sz w:val="24"/>
+              <w:szCs w:val="24"/>
+            </w:rPr>
+            <w:br w:type="page"/>
+          </w:r>
+        </w:p>
+      </w:sdtContent>
+    </w:sdt>
+    <w:p>
+      <w:pPr>
+        <w:rPr>
+          <w:sz w:val="24"/>
+          <w:szCs w:val="24"/>
+        </w:rPr>
+      </w:pPr>
+      <w:r>
+        <w:rPr>
+          <w:sz w:val="24"/>
+          <w:szCs w:val="24"/>
         </w:rPr>
         <w:lastRenderedPageBreak/>
-        <w:t>Table des matières</w:t>
-      </w:r>
-    </w:p>
-    <w:p>
-      <w:pPr>
-        <w:rPr>
-          <w:b/>
-          <w:sz w:val="144"/>
-          <w:szCs w:val="144"/>
-          <w:u w:val="single"/>
-        </w:rPr>
-      </w:pPr>
-      <w:r>
-        <w:rPr>
-          <w:b/>
-          <w:sz w:val="144"/>
-          <w:szCs w:val="144"/>
-          <w:u w:val="single"/>
-        </w:rPr>
-        <w:br w:type="page"/>
-      </w:r>
-    </w:p>
-    <w:p>
-      <w:pPr>
-        <w:rPr>
-          <w:b/>
-          <w:sz w:val="144"/>
-          <w:szCs w:val="144"/>
-          <w:u w:val="single"/>
-        </w:rPr>
-      </w:pPr>
-      <w:r>
-        <w:rPr>
-          <w:b/>
-          <w:sz w:val="144"/>
-          <w:szCs w:val="144"/>
-          <w:u w:val="single"/>
+        <w:t>Sommaire</w:t>
+      </w:r>
+    </w:p>
+    <w:p>
+      <w:pPr>
+        <w:rPr>
+          <w:sz w:val="24"/>
+          <w:szCs w:val="24"/>
+        </w:rPr>
+      </w:pPr>
+    </w:p>
+    <w:p>
+      <w:pPr>
+        <w:rPr>
+          <w:sz w:val="24"/>
+          <w:szCs w:val="24"/>
+        </w:rPr>
+      </w:pPr>
+    </w:p>
+    <w:p>
+      <w:pPr>
+        <w:rPr>
+          <w:sz w:val="24"/>
+          <w:szCs w:val="24"/>
+        </w:rPr>
+      </w:pPr>
+    </w:p>
+    <w:p>
+      <w:pPr>
+        <w:rPr>
+          <w:sz w:val="24"/>
+          <w:szCs w:val="24"/>
+        </w:rPr>
+      </w:pPr>
+    </w:p>
+    <w:p>
+      <w:pPr>
+        <w:rPr>
+          <w:sz w:val="24"/>
+          <w:szCs w:val="24"/>
+        </w:rPr>
+      </w:pPr>
+    </w:p>
+    <w:p>
+      <w:pPr>
+        <w:rPr>
+          <w:sz w:val="24"/>
+          <w:szCs w:val="24"/>
+        </w:rPr>
+      </w:pPr>
+    </w:p>
+    <w:p>
+      <w:pPr>
+        <w:rPr>
+          <w:sz w:val="24"/>
+          <w:szCs w:val="24"/>
+        </w:rPr>
+      </w:pPr>
+    </w:p>
+    <w:p>
+      <w:pPr>
+        <w:rPr>
+          <w:sz w:val="24"/>
+          <w:szCs w:val="24"/>
+        </w:rPr>
+      </w:pPr>
+    </w:p>
+    <w:p>
+      <w:pPr>
+        <w:rPr>
+          <w:sz w:val="24"/>
+          <w:szCs w:val="24"/>
+        </w:rPr>
+      </w:pPr>
+    </w:p>
+    <w:p>
+      <w:pPr>
+        <w:rPr>
+          <w:sz w:val="24"/>
+          <w:szCs w:val="24"/>
+        </w:rPr>
+      </w:pPr>
+    </w:p>
+    <w:p>
+      <w:pPr>
+        <w:rPr>
+          <w:sz w:val="24"/>
+          <w:szCs w:val="24"/>
+        </w:rPr>
+      </w:pPr>
+    </w:p>
+    <w:p>
+      <w:pPr>
+        <w:rPr>
+          <w:sz w:val="24"/>
+          <w:szCs w:val="24"/>
+        </w:rPr>
+      </w:pPr>
+    </w:p>
+    <w:p>
+      <w:pPr>
+        <w:rPr>
+          <w:sz w:val="24"/>
+          <w:szCs w:val="24"/>
+        </w:rPr>
+      </w:pPr>
+    </w:p>
+    <w:p>
+      <w:pPr>
+        <w:rPr>
+          <w:sz w:val="24"/>
+          <w:szCs w:val="24"/>
+        </w:rPr>
+      </w:pPr>
+    </w:p>
+    <w:p>
+      <w:pPr>
+        <w:rPr>
+          <w:sz w:val="24"/>
+          <w:szCs w:val="24"/>
+        </w:rPr>
+      </w:pPr>
+    </w:p>
+    <w:p>
+      <w:pPr>
+        <w:rPr>
+          <w:sz w:val="24"/>
+          <w:szCs w:val="24"/>
+        </w:rPr>
+      </w:pPr>
+    </w:p>
+    <w:p>
+      <w:pPr>
+        <w:rPr>
+          <w:sz w:val="24"/>
+          <w:szCs w:val="24"/>
+        </w:rPr>
+      </w:pPr>
+    </w:p>
+    <w:p>
+      <w:pPr>
+        <w:rPr>
+          <w:sz w:val="24"/>
+          <w:szCs w:val="24"/>
+        </w:rPr>
+      </w:pPr>
+    </w:p>
+    <w:p>
+      <w:pPr>
+        <w:rPr>
+          <w:sz w:val="24"/>
+          <w:szCs w:val="24"/>
+        </w:rPr>
+      </w:pPr>
+    </w:p>
+    <w:p>
+      <w:pPr>
+        <w:rPr>
+          <w:sz w:val="24"/>
+          <w:szCs w:val="24"/>
+        </w:rPr>
+      </w:pPr>
+    </w:p>
+    <w:p>
+      <w:pPr>
+        <w:rPr>
+          <w:sz w:val="24"/>
+          <w:szCs w:val="24"/>
+        </w:rPr>
+      </w:pPr>
+    </w:p>
+    <w:p>
+      <w:pPr>
+        <w:rPr>
+          <w:sz w:val="24"/>
+          <w:szCs w:val="24"/>
+        </w:rPr>
+      </w:pPr>
+    </w:p>
+    <w:p>
+      <w:pPr>
+        <w:rPr>
+          <w:sz w:val="24"/>
+          <w:szCs w:val="24"/>
+        </w:rPr>
+      </w:pPr>
+    </w:p>
+    <w:p>
+      <w:pPr>
+        <w:rPr>
+          <w:sz w:val="24"/>
+          <w:szCs w:val="24"/>
+        </w:rPr>
+      </w:pPr>
+    </w:p>
+    <w:p>
+      <w:pPr>
+        <w:rPr>
+          <w:sz w:val="24"/>
+          <w:szCs w:val="24"/>
+        </w:rPr>
+      </w:pPr>
+    </w:p>
+    <w:p>
+      <w:pPr>
+        <w:rPr>
+          <w:sz w:val="24"/>
+          <w:szCs w:val="24"/>
+        </w:rPr>
+      </w:pPr>
+    </w:p>
+    <w:p>
+      <w:pPr>
+        <w:rPr>
+          <w:sz w:val="24"/>
+          <w:szCs w:val="24"/>
+        </w:rPr>
+      </w:pPr>
+    </w:p>
+    <w:p>
+      <w:pPr>
+        <w:rPr>
+          <w:sz w:val="24"/>
+          <w:szCs w:val="24"/>
+        </w:rPr>
+      </w:pPr>
+    </w:p>
+    <w:p>
+      <w:pPr>
+        <w:rPr>
+          <w:sz w:val="24"/>
+          <w:szCs w:val="24"/>
+        </w:rPr>
+      </w:pPr>
+      <w:r>
+        <w:rPr>
+          <w:sz w:val="24"/>
+          <w:szCs w:val="24"/>
         </w:rPr>
         <w:lastRenderedPageBreak/>
-        <w:t>INTRODUCTION</w:t>
-      </w:r>
-    </w:p>
-    <w:p>
-      <w:pPr>
-        <w:rPr>
-          <w:b/>
-          <w:sz w:val="144"/>
-          <w:szCs w:val="144"/>
-          <w:u w:val="single"/>
-        </w:rPr>
-      </w:pPr>
-      <w:r>
-        <w:rPr>
-          <w:b/>
-          <w:sz w:val="144"/>
-          <w:szCs w:val="144"/>
-          <w:u w:val="single"/>
-        </w:rPr>
-        <w:br w:type="page"/>
-      </w:r>
-    </w:p>
-    <w:p>
-      <w:pPr>
-        <w:rPr>
-          <w:b/>
-          <w:sz w:val="144"/>
-          <w:szCs w:val="144"/>
-          <w:u w:val="single"/>
-        </w:rPr>
-      </w:pPr>
-      <w:r>
-        <w:rPr>
-          <w:b/>
-          <w:sz w:val="144"/>
-          <w:szCs w:val="144"/>
-          <w:u w:val="single"/>
+        <w:t>Introduction</w:t>
+      </w:r>
+    </w:p>
+    <w:p>
+      <w:pPr>
+        <w:ind w:firstLine="708"/>
+        <w:rPr>
+          <w:sz w:val="24"/>
+          <w:szCs w:val="24"/>
+        </w:rPr>
+      </w:pPr>
+      <w:r>
+        <w:rPr>
+          <w:sz w:val="24"/>
+          <w:szCs w:val="24"/>
+        </w:rPr>
+        <w:t xml:space="preserve">Dans le cadre du </w:t>
+      </w:r>
+      <w:r>
+        <w:rPr>
+          <w:sz w:val="24"/>
+          <w:szCs w:val="24"/>
+        </w:rPr>
+        <w:t>cours</w:t>
+      </w:r>
+      <w:r>
+        <w:rPr>
+          <w:sz w:val="24"/>
+          <w:szCs w:val="24"/>
+        </w:rPr>
+        <w:t xml:space="preserve"> d’algorithme, </w:t>
+      </w:r>
+      <w:r>
+        <w:rPr>
+          <w:sz w:val="24"/>
+          <w:szCs w:val="24"/>
+        </w:rPr>
+        <w:t>nous a</w:t>
+      </w:r>
+      <w:r>
+        <w:rPr>
+          <w:sz w:val="24"/>
+          <w:szCs w:val="24"/>
+        </w:rPr>
+        <w:t>vons</w:t>
+      </w:r>
+      <w:r>
+        <w:rPr>
+          <w:sz w:val="24"/>
+          <w:szCs w:val="24"/>
+        </w:rPr>
+        <w:t xml:space="preserve"> été </w:t>
+      </w:r>
+      <w:r>
+        <w:rPr>
+          <w:sz w:val="24"/>
+          <w:szCs w:val="24"/>
+        </w:rPr>
+        <w:t>amenés</w:t>
+      </w:r>
+      <w:r>
+        <w:rPr>
+          <w:sz w:val="24"/>
+          <w:szCs w:val="24"/>
+        </w:rPr>
+        <w:t xml:space="preserve"> </w:t>
+      </w:r>
+      <w:r>
+        <w:rPr>
+          <w:sz w:val="24"/>
+          <w:szCs w:val="24"/>
+        </w:rPr>
+        <w:t>à</w:t>
+      </w:r>
+      <w:r>
+        <w:rPr>
+          <w:sz w:val="24"/>
+          <w:szCs w:val="24"/>
+        </w:rPr>
+        <w:t xml:space="preserve"> réaliser</w:t>
+      </w:r>
+      <w:r>
+        <w:rPr>
+          <w:sz w:val="24"/>
+          <w:szCs w:val="24"/>
+        </w:rPr>
+        <w:t xml:space="preserve"> un projet en binôme afin d’évaluer nos compétences sur un travail concret </w:t>
+      </w:r>
+      <w:r>
+        <w:rPr>
+          <w:sz w:val="24"/>
+          <w:szCs w:val="24"/>
+        </w:rPr>
+        <w:t>et correspondant aux objectifs du cours.</w:t>
+      </w:r>
+    </w:p>
+    <w:p>
+      <w:pPr>
+        <w:ind w:firstLine="708"/>
+        <w:rPr>
+          <w:sz w:val="24"/>
+          <w:szCs w:val="24"/>
+        </w:rPr>
+      </w:pPr>
+      <w:r>
+        <w:rPr>
+          <w:sz w:val="24"/>
+          <w:szCs w:val="24"/>
+        </w:rPr>
+        <w:t xml:space="preserve">Le but du projet donné est de réaliser une application utilisable à travers la console d’un IDE tel qu’Eclipse ou </w:t>
+      </w:r>
+      <w:proofErr w:type="spellStart"/>
+      <w:r>
+        <w:rPr>
+          <w:sz w:val="24"/>
+          <w:szCs w:val="24"/>
+        </w:rPr>
+        <w:t>NetBeans</w:t>
+      </w:r>
+      <w:proofErr w:type="spellEnd"/>
+      <w:r>
+        <w:rPr>
+          <w:sz w:val="24"/>
+          <w:szCs w:val="24"/>
+        </w:rPr>
+        <w:t>.</w:t>
+      </w:r>
+      <w:r>
+        <w:rPr>
+          <w:sz w:val="24"/>
+          <w:szCs w:val="24"/>
+        </w:rPr>
+        <w:t xml:space="preserve"> Ce logiciel a pour dessein de fournir dix statistique</w:t>
+      </w:r>
+      <w:r>
+        <w:rPr>
+          <w:sz w:val="24"/>
+          <w:szCs w:val="24"/>
+        </w:rPr>
+        <w:t>s</w:t>
+      </w:r>
+      <w:r>
+        <w:rPr>
+          <w:sz w:val="24"/>
+          <w:szCs w:val="24"/>
+        </w:rPr>
+        <w:t xml:space="preserve"> sur un vol effectué en parapente.</w:t>
+      </w:r>
+    </w:p>
+    <w:p>
+      <w:pPr>
+        <w:ind w:firstLine="708"/>
+        <w:rPr>
+          <w:sz w:val="24"/>
+          <w:szCs w:val="24"/>
+        </w:rPr>
+      </w:pPr>
+      <w:r>
+        <w:rPr>
+          <w:sz w:val="24"/>
+          <w:szCs w:val="24"/>
+        </w:rPr>
+        <w:t>L’intégralité du projet a été réalisé dans un temps donné de deux semaines à dater du cours d’algorithme théorie présentant ce dit projet.</w:t>
+      </w:r>
+    </w:p>
+    <w:p>
+      <w:pPr>
+        <w:ind w:firstLine="708"/>
+        <w:rPr>
+          <w:sz w:val="24"/>
+          <w:szCs w:val="24"/>
+        </w:rPr>
+      </w:pPr>
+      <w:r>
+        <w:rPr>
+          <w:sz w:val="24"/>
+          <w:szCs w:val="24"/>
+        </w:rPr>
+        <w:t xml:space="preserve">Le code a été entièrement écrit sous le langage Java, comme désiré. Nous avons travaillé sous deux IDE qui sont Eclipse </w:t>
+      </w:r>
+      <w:proofErr w:type="spellStart"/>
+      <w:r>
+        <w:rPr>
+          <w:sz w:val="24"/>
+          <w:szCs w:val="24"/>
+        </w:rPr>
+        <w:t>Neon</w:t>
+      </w:r>
+      <w:proofErr w:type="spellEnd"/>
+      <w:r>
+        <w:rPr>
+          <w:sz w:val="24"/>
+          <w:szCs w:val="24"/>
+        </w:rPr>
+        <w:t xml:space="preserve"> et </w:t>
+      </w:r>
+      <w:proofErr w:type="spellStart"/>
+      <w:r>
+        <w:rPr>
+          <w:sz w:val="24"/>
+          <w:szCs w:val="24"/>
+        </w:rPr>
+        <w:t>NetBeans</w:t>
+      </w:r>
+      <w:proofErr w:type="spellEnd"/>
+      <w:r>
+        <w:rPr>
+          <w:sz w:val="24"/>
+          <w:szCs w:val="24"/>
+        </w:rPr>
+        <w:t>.</w:t>
+      </w:r>
+    </w:p>
+    <w:p>
+      <w:pPr>
+        <w:ind w:firstLine="708"/>
+        <w:rPr>
+          <w:sz w:val="24"/>
+          <w:szCs w:val="24"/>
+        </w:rPr>
+      </w:pPr>
+      <w:r>
+        <w:rPr>
+          <w:sz w:val="24"/>
+          <w:szCs w:val="24"/>
+        </w:rPr>
+        <w:t>Nous ne nous sommes pas réparti</w:t>
+      </w:r>
+      <w:r>
+        <w:rPr>
+          <w:sz w:val="24"/>
+          <w:szCs w:val="24"/>
+        </w:rPr>
+        <w:t>s les tâches, mais avons décidé</w:t>
+      </w:r>
+      <w:r>
+        <w:rPr>
+          <w:sz w:val="24"/>
+          <w:szCs w:val="24"/>
+        </w:rPr>
+        <w:t xml:space="preserve"> de travailler conjointement au</w:t>
+      </w:r>
+      <w:r>
+        <w:rPr>
+          <w:sz w:val="24"/>
+          <w:szCs w:val="24"/>
+        </w:rPr>
+        <w:t>x</w:t>
+      </w:r>
+      <w:r>
+        <w:rPr>
+          <w:sz w:val="24"/>
+          <w:szCs w:val="24"/>
+        </w:rPr>
+        <w:t xml:space="preserve"> séances obligatoire</w:t>
+      </w:r>
+      <w:r>
+        <w:rPr>
+          <w:sz w:val="24"/>
+          <w:szCs w:val="24"/>
+        </w:rPr>
+        <w:t>s</w:t>
+      </w:r>
+      <w:r>
+        <w:rPr>
+          <w:sz w:val="24"/>
+          <w:szCs w:val="24"/>
+        </w:rPr>
+        <w:t>. Même si une grosse partie du travail a été accompl</w:t>
+      </w:r>
+      <w:r>
+        <w:rPr>
+          <w:sz w:val="24"/>
+          <w:szCs w:val="24"/>
+        </w:rPr>
+        <w:t xml:space="preserve">i individuellement chez soi, cela </w:t>
+      </w:r>
+      <w:r>
+        <w:rPr>
+          <w:sz w:val="24"/>
+          <w:szCs w:val="24"/>
+        </w:rPr>
+        <w:t>impliquait</w:t>
+      </w:r>
+      <w:r>
+        <w:rPr>
+          <w:sz w:val="24"/>
+          <w:szCs w:val="24"/>
+        </w:rPr>
+        <w:t xml:space="preserve"> tout de même</w:t>
+      </w:r>
+      <w:r>
+        <w:rPr>
+          <w:sz w:val="24"/>
+          <w:szCs w:val="24"/>
+        </w:rPr>
+        <w:t xml:space="preserve"> une vérification par l’autre étudiant. </w:t>
+      </w:r>
+    </w:p>
+    <w:p>
+      <w:pPr>
+        <w:ind w:firstLine="708"/>
+        <w:rPr>
+          <w:sz w:val="24"/>
+          <w:szCs w:val="24"/>
+        </w:rPr>
+      </w:pPr>
+      <w:r>
+        <w:rPr>
+          <w:sz w:val="24"/>
+          <w:szCs w:val="24"/>
+        </w:rPr>
+        <w:t>Nous avons commencé le projet par les méthodes de "base", c’est-à-dire celles qui nous permettaient de construire notre projet sur des bases solides tel</w:t>
+      </w:r>
+      <w:r>
+        <w:rPr>
+          <w:sz w:val="24"/>
+          <w:szCs w:val="24"/>
+        </w:rPr>
+        <w:t>les</w:t>
+      </w:r>
+      <w:r>
+        <w:rPr>
+          <w:sz w:val="24"/>
+          <w:szCs w:val="24"/>
+        </w:rPr>
+        <w:t xml:space="preserve"> que la lecture d’une entrée au clavier ou l’affichage à l’écran. Par la suite, nous avons construit et testé les différentes statistiques dans une classe différente que les méthodes de "base". Une fois cela terminé, il n</w:t>
+      </w:r>
+      <w:r>
+        <w:rPr>
+          <w:sz w:val="24"/>
+          <w:szCs w:val="24"/>
+        </w:rPr>
+        <w:t>e nous restait plus qu’a utiliser</w:t>
+      </w:r>
+      <w:r>
+        <w:rPr>
+          <w:sz w:val="24"/>
+          <w:szCs w:val="24"/>
+        </w:rPr>
+        <w:t xml:space="preserve"> ces statistiques dans la première classe en les rendant agréable</w:t>
+      </w:r>
+      <w:r>
+        <w:rPr>
+          <w:sz w:val="24"/>
+          <w:szCs w:val="24"/>
+        </w:rPr>
+        <w:t>s</w:t>
+      </w:r>
+      <w:r>
+        <w:rPr>
+          <w:sz w:val="24"/>
+          <w:szCs w:val="24"/>
+        </w:rPr>
+        <w:t xml:space="preserve"> pour l’utilisateur.</w:t>
+      </w:r>
+    </w:p>
+    <w:p>
+      <w:pPr>
+        <w:ind w:firstLine="708"/>
+        <w:rPr>
+          <w:sz w:val="24"/>
+          <w:szCs w:val="24"/>
+        </w:rPr>
+      </w:pPr>
+      <w:r>
+        <w:rPr>
+          <w:sz w:val="24"/>
+          <w:szCs w:val="24"/>
+        </w:rPr>
+        <w:t xml:space="preserve">Ce document comporte </w:t>
+      </w:r>
+      <w:r>
+        <w:rPr>
+          <w:sz w:val="24"/>
+          <w:szCs w:val="24"/>
+        </w:rPr>
+        <w:t>deux</w:t>
+      </w:r>
+      <w:r>
+        <w:rPr>
+          <w:sz w:val="24"/>
+          <w:szCs w:val="24"/>
+        </w:rPr>
+        <w:t xml:space="preserve"> grande</w:t>
+      </w:r>
+      <w:r>
+        <w:rPr>
+          <w:sz w:val="24"/>
+          <w:szCs w:val="24"/>
+        </w:rPr>
+        <w:t>s</w:t>
+      </w:r>
+      <w:r>
+        <w:rPr>
+          <w:sz w:val="24"/>
+          <w:szCs w:val="24"/>
+        </w:rPr>
+        <w:t xml:space="preserve"> parties : la première partie</w:t>
+      </w:r>
+      <w:r>
+        <w:rPr>
+          <w:sz w:val="24"/>
+          <w:szCs w:val="24"/>
+        </w:rPr>
+        <w:t xml:space="preserve"> n’est autre que le code des classes </w:t>
+      </w:r>
+      <w:r>
+        <w:rPr>
+          <w:sz w:val="24"/>
+          <w:szCs w:val="24"/>
+        </w:rPr>
+        <w:t>"</w:t>
+      </w:r>
+      <w:proofErr w:type="spellStart"/>
+      <w:r>
+        <w:rPr>
+          <w:sz w:val="24"/>
+          <w:szCs w:val="24"/>
+        </w:rPr>
+        <w:t>TraitementVol</w:t>
+      </w:r>
+      <w:proofErr w:type="spellEnd"/>
+      <w:r>
+        <w:rPr>
+          <w:sz w:val="24"/>
+          <w:szCs w:val="24"/>
+        </w:rPr>
+        <w:t>" et "Vol", ainsi que la Java Doc de cette dernière classe. La deuxième partie est celle liée aux tests des différentes statistiques.</w:t>
+      </w:r>
+    </w:p>
+    <w:p>
+      <w:pPr>
+        <w:rPr>
+          <w:sz w:val="24"/>
+          <w:szCs w:val="24"/>
+        </w:rPr>
+      </w:pPr>
+    </w:p>
+    <w:p>
+      <w:pPr>
+        <w:rPr>
+          <w:sz w:val="24"/>
+          <w:szCs w:val="24"/>
+        </w:rPr>
+      </w:pPr>
+    </w:p>
+    <w:p>
+      <w:pPr>
+        <w:rPr>
+          <w:sz w:val="24"/>
+          <w:szCs w:val="24"/>
+        </w:rPr>
+      </w:pPr>
+    </w:p>
+    <w:p>
+      <w:pPr>
+        <w:rPr>
+          <w:sz w:val="24"/>
+          <w:szCs w:val="24"/>
+        </w:rPr>
+      </w:pPr>
+    </w:p>
+    <w:p>
+      <w:pPr>
+        <w:rPr>
+          <w:sz w:val="24"/>
+          <w:szCs w:val="24"/>
+        </w:rPr>
+      </w:pPr>
+    </w:p>
+    <w:p>
+      <w:pPr>
+        <w:rPr>
+          <w:sz w:val="24"/>
+          <w:szCs w:val="24"/>
+        </w:rPr>
+      </w:pPr>
+    </w:p>
+    <w:p>
+      <w:pPr>
+        <w:rPr>
+          <w:sz w:val="24"/>
+          <w:szCs w:val="24"/>
+        </w:rPr>
+      </w:pPr>
+    </w:p>
+    <w:p>
+      <w:pPr>
+        <w:rPr>
+          <w:sz w:val="24"/>
+          <w:szCs w:val="24"/>
+        </w:rPr>
+      </w:pPr>
+    </w:p>
+    <w:p>
+      <w:pPr>
+        <w:rPr>
+          <w:sz w:val="24"/>
+          <w:szCs w:val="24"/>
+        </w:rPr>
+      </w:pPr>
+    </w:p>
+    <w:p>
+      <w:pPr>
+        <w:rPr>
+          <w:sz w:val="24"/>
+          <w:szCs w:val="24"/>
+        </w:rPr>
+      </w:pPr>
+    </w:p>
+    <w:p>
+      <w:pPr>
+        <w:rPr>
+          <w:sz w:val="24"/>
+          <w:szCs w:val="24"/>
+        </w:rPr>
+      </w:pPr>
+    </w:p>
+    <w:p>
+      <w:pPr>
+        <w:rPr>
+          <w:sz w:val="24"/>
+          <w:szCs w:val="24"/>
+        </w:rPr>
+      </w:pPr>
+    </w:p>
+    <w:p>
+      <w:pPr>
+        <w:rPr>
+          <w:sz w:val="24"/>
+          <w:szCs w:val="24"/>
+        </w:rPr>
+      </w:pPr>
+    </w:p>
+    <w:p>
+      <w:pPr>
+        <w:rPr>
+          <w:sz w:val="24"/>
+          <w:szCs w:val="24"/>
+        </w:rPr>
+      </w:pPr>
+    </w:p>
+    <w:p>
+      <w:pPr>
+        <w:rPr>
+          <w:sz w:val="24"/>
+          <w:szCs w:val="24"/>
+        </w:rPr>
+      </w:pPr>
+    </w:p>
+    <w:p>
+      <w:pPr>
+        <w:rPr>
+          <w:sz w:val="24"/>
+          <w:szCs w:val="24"/>
+        </w:rPr>
+      </w:pPr>
+    </w:p>
+    <w:p>
+      <w:pPr>
+        <w:rPr>
+          <w:sz w:val="24"/>
+          <w:szCs w:val="24"/>
+        </w:rPr>
+      </w:pPr>
+      <w:r>
+        <w:rPr>
+          <w:sz w:val="24"/>
+          <w:szCs w:val="24"/>
+        </w:rPr>
+        <w:t xml:space="preserve">Listing(affichage code des class </w:t>
+      </w:r>
+      <w:proofErr w:type="spellStart"/>
+      <w:r>
+        <w:rPr>
+          <w:sz w:val="24"/>
+          <w:szCs w:val="24"/>
+        </w:rPr>
+        <w:t>TraitementVol</w:t>
+      </w:r>
+      <w:proofErr w:type="spellEnd"/>
+      <w:r>
+        <w:rPr>
+          <w:sz w:val="24"/>
+          <w:szCs w:val="24"/>
+        </w:rPr>
+        <w:t xml:space="preserve"> et Vol)</w:t>
+      </w:r>
+    </w:p>
+    <w:p>
+      <w:pPr>
+        <w:rPr>
+          <w:sz w:val="24"/>
+          <w:szCs w:val="24"/>
+        </w:rPr>
+      </w:pPr>
+    </w:p>
+    <w:p>
+      <w:pPr>
+        <w:rPr>
+          <w:sz w:val="24"/>
+          <w:szCs w:val="24"/>
+        </w:rPr>
+      </w:pPr>
+    </w:p>
+    <w:p>
+      <w:pPr>
+        <w:rPr>
+          <w:sz w:val="24"/>
+          <w:szCs w:val="24"/>
+        </w:rPr>
+      </w:pPr>
+    </w:p>
+    <w:p>
+      <w:pPr>
+        <w:rPr>
+          <w:sz w:val="24"/>
+          <w:szCs w:val="24"/>
+        </w:rPr>
+      </w:pPr>
+    </w:p>
+    <w:p>
+      <w:pPr>
+        <w:rPr>
+          <w:sz w:val="24"/>
+          <w:szCs w:val="24"/>
+        </w:rPr>
+      </w:pPr>
+    </w:p>
+    <w:p>
+      <w:pPr>
+        <w:rPr>
+          <w:sz w:val="24"/>
+          <w:szCs w:val="24"/>
+        </w:rPr>
+      </w:pPr>
+    </w:p>
+    <w:p>
+      <w:pPr>
+        <w:rPr>
+          <w:sz w:val="24"/>
+          <w:szCs w:val="24"/>
+        </w:rPr>
+      </w:pPr>
+    </w:p>
+    <w:p>
+      <w:pPr>
+        <w:rPr>
+          <w:sz w:val="24"/>
+          <w:szCs w:val="24"/>
+        </w:rPr>
+      </w:pPr>
+    </w:p>
+    <w:p>
+      <w:pPr>
+        <w:rPr>
+          <w:sz w:val="24"/>
+          <w:szCs w:val="24"/>
+        </w:rPr>
+      </w:pPr>
+    </w:p>
+    <w:p>
+      <w:pPr>
+        <w:rPr>
+          <w:sz w:val="24"/>
+          <w:szCs w:val="24"/>
+        </w:rPr>
+      </w:pPr>
+    </w:p>
+    <w:p>
+      <w:pPr>
+        <w:rPr>
+          <w:sz w:val="24"/>
+          <w:szCs w:val="24"/>
+        </w:rPr>
+      </w:pPr>
+    </w:p>
+    <w:p>
+      <w:pPr>
+        <w:rPr>
+          <w:sz w:val="24"/>
+          <w:szCs w:val="24"/>
+        </w:rPr>
+      </w:pPr>
+    </w:p>
+    <w:p>
+      <w:pPr>
+        <w:rPr>
+          <w:sz w:val="24"/>
+          <w:szCs w:val="24"/>
+        </w:rPr>
+      </w:pPr>
+    </w:p>
+    <w:p>
+      <w:pPr>
+        <w:rPr>
+          <w:sz w:val="24"/>
+          <w:szCs w:val="24"/>
+        </w:rPr>
+      </w:pPr>
+    </w:p>
+    <w:p>
+      <w:pPr>
+        <w:rPr>
+          <w:sz w:val="24"/>
+          <w:szCs w:val="24"/>
+        </w:rPr>
+      </w:pPr>
+    </w:p>
+    <w:p>
+      <w:pPr>
+        <w:rPr>
+          <w:sz w:val="24"/>
+          <w:szCs w:val="24"/>
+        </w:rPr>
+      </w:pPr>
+    </w:p>
+    <w:p>
+      <w:pPr>
+        <w:rPr>
+          <w:sz w:val="24"/>
+          <w:szCs w:val="24"/>
+        </w:rPr>
+      </w:pPr>
+    </w:p>
+    <w:p>
+      <w:pPr>
+        <w:rPr>
+          <w:sz w:val="24"/>
+          <w:szCs w:val="24"/>
+        </w:rPr>
+      </w:pPr>
+    </w:p>
+    <w:p>
+      <w:pPr>
+        <w:rPr>
+          <w:sz w:val="24"/>
+          <w:szCs w:val="24"/>
+        </w:rPr>
+      </w:pPr>
+    </w:p>
+    <w:p>
+      <w:pPr>
+        <w:rPr>
+          <w:sz w:val="24"/>
+          <w:szCs w:val="24"/>
+        </w:rPr>
+      </w:pPr>
+    </w:p>
+    <w:p>
+      <w:pPr>
+        <w:rPr>
+          <w:sz w:val="24"/>
+          <w:szCs w:val="24"/>
+        </w:rPr>
+      </w:pPr>
+    </w:p>
+    <w:p>
+      <w:pPr>
+        <w:rPr>
+          <w:sz w:val="24"/>
+          <w:szCs w:val="24"/>
+        </w:rPr>
+      </w:pPr>
+    </w:p>
+    <w:p>
+      <w:pPr>
+        <w:rPr>
+          <w:sz w:val="24"/>
+          <w:szCs w:val="24"/>
+        </w:rPr>
+      </w:pPr>
+    </w:p>
+    <w:p>
+      <w:pPr>
+        <w:rPr>
+          <w:sz w:val="24"/>
+          <w:szCs w:val="24"/>
+        </w:rPr>
+      </w:pPr>
+    </w:p>
+    <w:p>
+      <w:pPr>
+        <w:rPr>
+          <w:sz w:val="24"/>
+          <w:szCs w:val="24"/>
+        </w:rPr>
+      </w:pPr>
+    </w:p>
+    <w:p>
+      <w:pPr>
+        <w:rPr>
+          <w:sz w:val="24"/>
+          <w:szCs w:val="24"/>
+        </w:rPr>
+      </w:pPr>
+    </w:p>
+    <w:p>
+      <w:pPr>
+        <w:rPr>
+          <w:sz w:val="24"/>
+          <w:szCs w:val="24"/>
+        </w:rPr>
+      </w:pPr>
+    </w:p>
+    <w:p>
+      <w:pPr>
+        <w:rPr>
+          <w:sz w:val="24"/>
+          <w:szCs w:val="24"/>
+        </w:rPr>
+      </w:pPr>
+    </w:p>
+    <w:p>
+      <w:pPr>
+        <w:rPr>
+          <w:sz w:val="24"/>
+          <w:szCs w:val="24"/>
+        </w:rPr>
+      </w:pPr>
+      <w:r>
+        <w:rPr>
+          <w:sz w:val="24"/>
+          <w:szCs w:val="24"/>
+        </w:rPr>
+        <w:t>Tests</w:t>
+      </w:r>
+    </w:p>
+    <w:p>
+      <w:pPr>
+        <w:rPr>
+          <w:sz w:val="24"/>
+          <w:szCs w:val="24"/>
+        </w:rPr>
+      </w:pPr>
+    </w:p>
+    <w:p>
+      <w:pPr>
+        <w:rPr>
+          <w:sz w:val="24"/>
+          <w:szCs w:val="24"/>
+        </w:rPr>
+      </w:pPr>
+    </w:p>
+    <w:p>
+      <w:pPr>
+        <w:rPr>
+          <w:sz w:val="24"/>
+          <w:szCs w:val="24"/>
+        </w:rPr>
+      </w:pPr>
+    </w:p>
+    <w:p>
+      <w:pPr>
+        <w:rPr>
+          <w:sz w:val="24"/>
+          <w:szCs w:val="24"/>
+        </w:rPr>
+      </w:pPr>
+    </w:p>
+    <w:p>
+      <w:pPr>
+        <w:rPr>
+          <w:sz w:val="24"/>
+          <w:szCs w:val="24"/>
+        </w:rPr>
+      </w:pPr>
+    </w:p>
+    <w:p>
+      <w:pPr>
+        <w:rPr>
+          <w:sz w:val="24"/>
+          <w:szCs w:val="24"/>
+        </w:rPr>
+      </w:pPr>
+    </w:p>
+    <w:p>
+      <w:pPr>
+        <w:rPr>
+          <w:sz w:val="24"/>
+          <w:szCs w:val="24"/>
+        </w:rPr>
+      </w:pPr>
+    </w:p>
+    <w:p>
+      <w:pPr>
+        <w:rPr>
+          <w:sz w:val="24"/>
+          <w:szCs w:val="24"/>
+        </w:rPr>
+      </w:pPr>
+    </w:p>
+    <w:p>
+      <w:pPr>
+        <w:rPr>
+          <w:sz w:val="24"/>
+          <w:szCs w:val="24"/>
+        </w:rPr>
+      </w:pPr>
+    </w:p>
+    <w:p>
+      <w:pPr>
+        <w:rPr>
+          <w:sz w:val="24"/>
+          <w:szCs w:val="24"/>
+        </w:rPr>
+      </w:pPr>
+    </w:p>
+    <w:p>
+      <w:pPr>
+        <w:rPr>
+          <w:sz w:val="24"/>
+          <w:szCs w:val="24"/>
+        </w:rPr>
+      </w:pPr>
+    </w:p>
+    <w:p>
+      <w:pPr>
+        <w:rPr>
+          <w:sz w:val="24"/>
+          <w:szCs w:val="24"/>
+        </w:rPr>
+      </w:pPr>
+    </w:p>
+    <w:p>
+      <w:pPr>
+        <w:rPr>
+          <w:sz w:val="24"/>
+          <w:szCs w:val="24"/>
+        </w:rPr>
+      </w:pPr>
+    </w:p>
+    <w:p>
+      <w:pPr>
+        <w:rPr>
+          <w:sz w:val="24"/>
+          <w:szCs w:val="24"/>
+        </w:rPr>
+      </w:pPr>
+    </w:p>
+    <w:p>
+      <w:pPr>
+        <w:rPr>
+          <w:sz w:val="24"/>
+          <w:szCs w:val="24"/>
+        </w:rPr>
+      </w:pPr>
+    </w:p>
+    <w:p>
+      <w:pPr>
+        <w:rPr>
+          <w:sz w:val="24"/>
+          <w:szCs w:val="24"/>
+        </w:rPr>
+      </w:pPr>
+    </w:p>
+    <w:p>
+      <w:pPr>
+        <w:rPr>
+          <w:sz w:val="24"/>
+          <w:szCs w:val="24"/>
+        </w:rPr>
+      </w:pPr>
+    </w:p>
+    <w:p>
+      <w:pPr>
+        <w:rPr>
+          <w:sz w:val="24"/>
+          <w:szCs w:val="24"/>
+        </w:rPr>
+      </w:pPr>
+    </w:p>
+    <w:p>
+      <w:pPr>
+        <w:rPr>
+          <w:sz w:val="24"/>
+          <w:szCs w:val="24"/>
+        </w:rPr>
+      </w:pPr>
+    </w:p>
+    <w:p>
+      <w:pPr>
+        <w:rPr>
+          <w:sz w:val="24"/>
+          <w:szCs w:val="24"/>
+        </w:rPr>
+      </w:pPr>
+    </w:p>
+    <w:p>
+      <w:pPr>
+        <w:rPr>
+          <w:sz w:val="24"/>
+          <w:szCs w:val="24"/>
+        </w:rPr>
+      </w:pPr>
+    </w:p>
+    <w:p>
+      <w:pPr>
+        <w:rPr>
+          <w:sz w:val="24"/>
+          <w:szCs w:val="24"/>
+        </w:rPr>
+      </w:pPr>
+    </w:p>
+    <w:p>
+      <w:pPr>
+        <w:rPr>
+          <w:sz w:val="24"/>
+          <w:szCs w:val="24"/>
+        </w:rPr>
+      </w:pPr>
+    </w:p>
+    <w:p>
+      <w:pPr>
+        <w:rPr>
+          <w:sz w:val="24"/>
+          <w:szCs w:val="24"/>
+        </w:rPr>
+      </w:pPr>
+      <w:r>
+        <w:rPr>
+          <w:sz w:val="24"/>
+          <w:szCs w:val="24"/>
         </w:rPr>
         <w:lastRenderedPageBreak/>
-        <w:t>LISTING</w:t>
-      </w:r>
-    </w:p>
-    <w:p>
-      <w:pPr>
-        <w:rPr>
-          <w:b/>
-          <w:sz w:val="144"/>
-          <w:szCs w:val="144"/>
-          <w:u w:val="single"/>
-        </w:rPr>
-      </w:pPr>
-      <w:r>
-        <w:rPr>
-          <w:b/>
-          <w:sz w:val="144"/>
-          <w:szCs w:val="144"/>
-          <w:u w:val="single"/>
-        </w:rPr>
-        <w:br w:type="page"/>
-      </w:r>
-    </w:p>
-    <w:p>
-      <w:pPr>
-        <w:rPr>
-          <w:b/>
-          <w:sz w:val="144"/>
-          <w:szCs w:val="144"/>
-          <w:u w:val="single"/>
-        </w:rPr>
-      </w:pPr>
-      <w:r>
-        <w:rPr>
-          <w:b/>
-          <w:sz w:val="144"/>
-          <w:szCs w:val="144"/>
-          <w:u w:val="single"/>
-        </w:rPr>
-        <w:lastRenderedPageBreak/>
-        <w:t>TESTS</w:t>
-      </w:r>
-    </w:p>
-    <w:p>
-      <w:pPr>
-        <w:rPr>
-          <w:b/>
-          <w:sz w:val="144"/>
-          <w:szCs w:val="144"/>
-          <w:u w:val="single"/>
-        </w:rPr>
-      </w:pPr>
-      <w:r>
-        <w:rPr>
-          <w:b/>
-          <w:sz w:val="144"/>
-          <w:szCs w:val="144"/>
-          <w:u w:val="single"/>
-        </w:rPr>
-        <w:br w:type="page"/>
-      </w:r>
-    </w:p>
-    <w:p>
-      <w:pPr>
-        <w:rPr>
-          <w:b/>
-          <w:sz w:val="144"/>
-          <w:szCs w:val="144"/>
-          <w:u w:val="single"/>
-        </w:rPr>
-      </w:pPr>
-      <w:r>
-        <w:rPr>
-          <w:b/>
-          <w:sz w:val="144"/>
-          <w:szCs w:val="144"/>
-          <w:u w:val="single"/>
-        </w:rPr>
-        <w:lastRenderedPageBreak/>
-        <w:t>CONCLUSION</w:t>
+        <w:t>Conclusion</w:t>
+      </w:r>
+    </w:p>
+    <w:p>
+      <w:pPr>
+        <w:rPr>
+          <w:sz w:val="24"/>
+          <w:szCs w:val="24"/>
+        </w:rPr>
+      </w:pPr>
+      <w:r>
+        <w:rPr>
+          <w:sz w:val="24"/>
+          <w:szCs w:val="24"/>
+        </w:rPr>
+        <w:t xml:space="preserve">Ce projet de fin de quadrimestre nous a permis de progresser dans notre conception du travail en </w:t>
+      </w:r>
+      <w:r>
+        <w:rPr>
+          <w:sz w:val="24"/>
+          <w:szCs w:val="24"/>
+        </w:rPr>
+        <w:t>équipe</w:t>
+      </w:r>
+      <w:r>
+        <w:rPr>
+          <w:sz w:val="24"/>
+          <w:szCs w:val="24"/>
+        </w:rPr>
+        <w:t xml:space="preserve"> autour de la réalisation d’un logiciel basique.</w:t>
+      </w:r>
+      <w:r>
+        <w:rPr>
+          <w:sz w:val="24"/>
+          <w:szCs w:val="24"/>
+        </w:rPr>
+        <w:t xml:space="preserve"> C’était une première expérience intéressante tant par le travail en binôme </w:t>
+      </w:r>
+      <w:r>
+        <w:rPr>
+          <w:sz w:val="24"/>
+          <w:szCs w:val="24"/>
+        </w:rPr>
+        <w:t xml:space="preserve">que </w:t>
+      </w:r>
+      <w:r>
+        <w:rPr>
+          <w:sz w:val="24"/>
+          <w:szCs w:val="24"/>
+        </w:rPr>
+        <w:t>par une réflexion commune autour d’un même projet, d’un même but.</w:t>
+      </w:r>
+    </w:p>
+    <w:p>
+      <w:pPr>
+        <w:rPr>
+          <w:sz w:val="24"/>
+          <w:szCs w:val="24"/>
+        </w:rPr>
+      </w:pPr>
+      <w:r>
+        <w:rPr>
+          <w:sz w:val="24"/>
+          <w:szCs w:val="24"/>
+        </w:rPr>
+        <w:t>Bien que les difficultés liées à la compréhension des consignes peu précise</w:t>
+      </w:r>
+      <w:r>
+        <w:rPr>
+          <w:sz w:val="24"/>
+          <w:szCs w:val="24"/>
+        </w:rPr>
+        <w:t>s</w:t>
+      </w:r>
+      <w:r>
+        <w:rPr>
+          <w:sz w:val="24"/>
+          <w:szCs w:val="24"/>
+        </w:rPr>
+        <w:t xml:space="preserve"> fût difficile</w:t>
+      </w:r>
+      <w:r>
+        <w:rPr>
+          <w:sz w:val="24"/>
+          <w:szCs w:val="24"/>
+        </w:rPr>
+        <w:t>, nous n’avons pas eu d’autres difficultés majeures.</w:t>
+      </w:r>
+    </w:p>
+    <w:p>
+      <w:pPr>
+        <w:rPr>
+          <w:sz w:val="24"/>
+          <w:szCs w:val="24"/>
+        </w:rPr>
+      </w:pPr>
+      <w:r>
+        <w:rPr>
+          <w:sz w:val="24"/>
+          <w:szCs w:val="24"/>
+        </w:rPr>
+        <w:t>Au bout de ces deux semaines qui nous ont été</w:t>
+      </w:r>
+      <w:r>
+        <w:rPr>
+          <w:sz w:val="24"/>
+          <w:szCs w:val="24"/>
+        </w:rPr>
+        <w:t xml:space="preserve"> accordées</w:t>
       </w:r>
       <w:bookmarkStart w:id="0" w:name="_GoBack"/>
       <w:bookmarkEnd w:id="0"/>
+      <w:r>
+        <w:rPr>
+          <w:sz w:val="24"/>
+          <w:szCs w:val="24"/>
+        </w:rPr>
+        <w:t xml:space="preserve"> à la conception et à la réalisation, nous pouvons affirmer que notre projet est entièrement fonctionnel.</w:t>
+      </w:r>
+    </w:p>
+    <w:p>
+      <w:pPr>
+        <w:rPr>
+          <w:sz w:val="24"/>
+          <w:szCs w:val="24"/>
+        </w:rPr>
+      </w:pPr>
+      <w:r>
+        <w:rPr>
+          <w:sz w:val="24"/>
+          <w:szCs w:val="24"/>
+        </w:rPr>
+        <w:t>Nous aurions apprécié d’être encore plus immergé dans un réel travail de programmation comme par exemple devoir travailler l’ULM pour ensuite avoir une vision d’ensemble du projet et pouvoir faire sortir de terre le projet en lui-même.</w:t>
+      </w:r>
     </w:p>
     <w:sectPr>
-      <w:headerReference w:type="default" r:id="rId6"/>
+      <w:headerReference w:type="default" r:id="rId7"/>
       <w:pgSz w:w="11906" w:h="16838"/>
       <w:pgMar w:top="1417" w:right="1417" w:bottom="1417" w:left="1417" w:header="708" w:footer="708" w:gutter="0"/>
+      <w:pgNumType w:start="0"/>
       <w:cols w:space="708"/>
+      <w:titlePg/>
       <w:docGrid w:linePitch="360"/>
     </w:sectPr>
   </w:body>
@@ -282,7 +1963,15 @@
       <w:pStyle w:val="En-tte"/>
     </w:pPr>
     <w:r>
-      <w:t>Etudiant 1 : Verelst Thomas</w:t>
+      <w:t xml:space="preserve">Etudiant 1 : </w:t>
+    </w:r>
+    <w:proofErr w:type="spellStart"/>
+    <w:r>
+      <w:t>Verelst</w:t>
+    </w:r>
+    <w:proofErr w:type="spellEnd"/>
+    <w:r>
+      <w:t xml:space="preserve"> Thomas</w:t>
     </w:r>
     <w:r>
       <w:tab/>
@@ -299,8 +1988,13 @@
     <w:r>
       <w:t xml:space="preserve">Etudiant 2 : </w:t>
     </w:r>
+    <w:proofErr w:type="spellStart"/>
     <w:r>
-      <w:t>Rifaut Alexis</w:t>
+      <w:t>Rifaut</w:t>
+    </w:r>
+    <w:proofErr w:type="spellEnd"/>
+    <w:r>
+      <w:t xml:space="preserve"> Alexis</w:t>
     </w:r>
   </w:p>
   <w:p>
@@ -434,6 +2128,7 @@
     <w:lsdException w:name="HTML Sample" w:semiHidden="1" w:unhideWhenUsed="1"/>
     <w:lsdException w:name="HTML Typewriter" w:semiHidden="1" w:unhideWhenUsed="1"/>
     <w:lsdException w:name="HTML Variable" w:semiHidden="1" w:unhideWhenUsed="1"/>
+    <w:lsdException w:name="Normal Table" w:semiHidden="1" w:unhideWhenUsed="1"/>
     <w:lsdException w:name="annotation subject" w:semiHidden="1" w:unhideWhenUsed="1"/>
     <w:lsdException w:name="No List" w:semiHidden="1" w:unhideWhenUsed="1"/>
     <w:lsdException w:name="Outline List 1" w:semiHidden="1" w:unhideWhenUsed="1"/>
@@ -480,8 +2175,10 @@
     <w:lsdException w:name="Table Subtle 2" w:semiHidden="1" w:unhideWhenUsed="1"/>
     <w:lsdException w:name="Table Web 1" w:semiHidden="1" w:unhideWhenUsed="1"/>
     <w:lsdException w:name="Table Web 2" w:semiHidden="1" w:unhideWhenUsed="1"/>
+    <w:lsdException w:name="Table Web 3" w:semiHidden="1" w:unhideWhenUsed="1"/>
     <w:lsdException w:name="Balloon Text" w:semiHidden="1" w:unhideWhenUsed="1"/>
     <w:lsdException w:name="Table Grid" w:uiPriority="39"/>
+    <w:lsdException w:name="Table Theme" w:semiHidden="1" w:unhideWhenUsed="1"/>
     <w:lsdException w:name="Placeholder Text" w:semiHidden="1"/>
     <w:lsdException w:name="No Spacing" w:uiPriority="1" w:qFormat="1"/>
     <w:lsdException w:name="Light Shading" w:uiPriority="60"/>
@@ -775,6 +2472,102 @@
     <w:link w:val="Pieddepage"/>
     <w:uiPriority w:val="99"/>
     <w:rsid w:val="008D328E"/>
+  </w:style>
+  <w:style w:type="paragraph" w:styleId="Sansinterligne">
+    <w:name w:val="No Spacing"/>
+    <w:link w:val="SansinterligneCar"/>
+    <w:uiPriority w:val="1"/>
+    <w:qFormat/>
+    <w:rsid w:val="00BA6711"/>
+    <w:pPr>
+      <w:spacing w:after="0" w:line="240" w:lineRule="auto"/>
+    </w:pPr>
+    <w:rPr>
+      <w:rFonts w:eastAsiaTheme="minorEastAsia"/>
+      <w:lang w:eastAsia="fr-BE"/>
+    </w:rPr>
+  </w:style>
+  <w:style w:type="character" w:customStyle="1" w:styleId="SansinterligneCar">
+    <w:name w:val="Sans interligne Car"/>
+    <w:basedOn w:val="Policepardfaut"/>
+    <w:link w:val="Sansinterligne"/>
+    <w:uiPriority w:val="1"/>
+    <w:rsid w:val="00BA6711"/>
+    <w:rPr>
+      <w:rFonts w:eastAsiaTheme="minorEastAsia"/>
+      <w:lang w:eastAsia="fr-BE"/>
+    </w:rPr>
+  </w:style>
+  <w:style w:type="paragraph" w:styleId="Titre">
+    <w:name w:val="Title"/>
+    <w:basedOn w:val="Normal"/>
+    <w:next w:val="Normal"/>
+    <w:link w:val="TitreCar"/>
+    <w:uiPriority w:val="10"/>
+    <w:qFormat/>
+    <w:rsid w:val="00BA6711"/>
+    <w:pPr>
+      <w:spacing w:after="0" w:line="216" w:lineRule="auto"/>
+      <w:contextualSpacing/>
+    </w:pPr>
+    <w:rPr>
+      <w:rFonts w:asciiTheme="majorHAnsi" w:eastAsiaTheme="majorEastAsia" w:hAnsiTheme="majorHAnsi" w:cstheme="majorBidi"/>
+      <w:color w:val="404040" w:themeColor="text1" w:themeTint="BF"/>
+      <w:spacing w:val="-10"/>
+      <w:kern w:val="28"/>
+      <w:sz w:val="56"/>
+      <w:szCs w:val="56"/>
+      <w:lang w:eastAsia="fr-BE"/>
+    </w:rPr>
+  </w:style>
+  <w:style w:type="character" w:customStyle="1" w:styleId="TitreCar">
+    <w:name w:val="Titre Car"/>
+    <w:basedOn w:val="Policepardfaut"/>
+    <w:link w:val="Titre"/>
+    <w:uiPriority w:val="10"/>
+    <w:rsid w:val="00BA6711"/>
+    <w:rPr>
+      <w:rFonts w:asciiTheme="majorHAnsi" w:eastAsiaTheme="majorEastAsia" w:hAnsiTheme="majorHAnsi" w:cstheme="majorBidi"/>
+      <w:color w:val="404040" w:themeColor="text1" w:themeTint="BF"/>
+      <w:spacing w:val="-10"/>
+      <w:kern w:val="28"/>
+      <w:sz w:val="56"/>
+      <w:szCs w:val="56"/>
+      <w:lang w:eastAsia="fr-BE"/>
+    </w:rPr>
+  </w:style>
+  <w:style w:type="paragraph" w:styleId="Sous-titre">
+    <w:name w:val="Subtitle"/>
+    <w:basedOn w:val="Normal"/>
+    <w:next w:val="Normal"/>
+    <w:link w:val="Sous-titreCar"/>
+    <w:uiPriority w:val="11"/>
+    <w:qFormat/>
+    <w:rsid w:val="00BA6711"/>
+    <w:pPr>
+      <w:numPr>
+        <w:ilvl w:val="1"/>
+      </w:numPr>
+    </w:pPr>
+    <w:rPr>
+      <w:rFonts w:eastAsiaTheme="minorEastAsia" w:cs="Times New Roman"/>
+      <w:color w:val="5A5A5A" w:themeColor="text1" w:themeTint="A5"/>
+      <w:spacing w:val="15"/>
+      <w:lang w:eastAsia="fr-BE"/>
+    </w:rPr>
+  </w:style>
+  <w:style w:type="character" w:customStyle="1" w:styleId="Sous-titreCar">
+    <w:name w:val="Sous-titre Car"/>
+    <w:basedOn w:val="Policepardfaut"/>
+    <w:link w:val="Sous-titre"/>
+    <w:uiPriority w:val="11"/>
+    <w:rsid w:val="00BA6711"/>
+    <w:rPr>
+      <w:rFonts w:eastAsiaTheme="minorEastAsia" w:cs="Times New Roman"/>
+      <w:color w:val="5A5A5A" w:themeColor="text1" w:themeTint="A5"/>
+      <w:spacing w:val="15"/>
+      <w:lang w:eastAsia="fr-BE"/>
+    </w:rPr>
   </w:style>
 </w:styles>
 </file>
@@ -1072,4 +2865,23 @@
     </a:ext>
   </a:extLst>
 </a:theme>
+</file>
+
+<file path=customXml/item1.xml><?xml version="1.0" encoding="utf-8"?>
+<CoverPageProperties xmlns="http://schemas.microsoft.com/office/2006/coverPageProps">
+  <PublishDate/>
+  <Abstract/>
+  <CompanyAddress>      Rifaut A</CompanyAddress>
+  <CompanyPhone/>
+  <CompanyFax/>
+  <CompanyEmail/>
+</CoverPageProperties>
+</file>
+
+<file path=customXml/itemProps1.xml><?xml version="1.0" encoding="utf-8"?>
+<ds:datastoreItem xmlns:ds="http://schemas.openxmlformats.org/officeDocument/2006/customXml" ds:itemID="{55AF091B-3C7A-41E3-B477-F2FDAA23CFDA}">
+  <ds:schemaRefs>
+    <ds:schemaRef ds:uri="http://schemas.microsoft.com/office/2006/coverPageProps"/>
+  </ds:schemaRefs>
+</ds:datastoreItem>
 </file>
</xml_diff>

<commit_message>
Générale: 	-Correction orthographique et tournure de phrase.
Vol:
	-Changement de nom de "distanceMaximalePointDepart" en
	 "lieuxLePLusDuPointDepart", plus explicite

TraitementVol:
	-Changement de nom de "distanceMaximalePointDepart" en
	 "lieuxLePLusDuPointDepart", plus explicite
</commit_message>
<xml_diff>
--- a/ProjetEcrit.docx
+++ b/ProjetEcrit.docx
@@ -1258,51 +1258,12 @@
           <w:szCs w:val="24"/>
         </w:rPr>
       </w:pPr>
-    </w:p>
-    <w:p>
-      <w:pPr>
-        <w:rPr>
-          <w:sz w:val="24"/>
-          <w:szCs w:val="24"/>
-        </w:rPr>
-      </w:pPr>
-    </w:p>
-    <w:p>
-      <w:pPr>
-        <w:rPr>
-          <w:sz w:val="24"/>
-          <w:szCs w:val="24"/>
-        </w:rPr>
-      </w:pPr>
-    </w:p>
-    <w:p>
-      <w:pPr>
-        <w:rPr>
-          <w:sz w:val="24"/>
-          <w:szCs w:val="24"/>
-        </w:rPr>
-      </w:pPr>
-    </w:p>
-    <w:p>
-      <w:pPr>
-        <w:rPr>
-          <w:sz w:val="24"/>
-          <w:szCs w:val="24"/>
-        </w:rPr>
-      </w:pPr>
-    </w:p>
-    <w:p>
-      <w:pPr>
-        <w:rPr>
-          <w:sz w:val="24"/>
-          <w:szCs w:val="24"/>
-        </w:rPr>
-      </w:pPr>
-      <w:r>
-        <w:rPr>
-          <w:sz w:val="24"/>
-          <w:szCs w:val="24"/>
-        </w:rPr>
+      <w:r>
+        <w:rPr>
+          <w:sz w:val="24"/>
+          <w:szCs w:val="24"/>
+        </w:rPr>
+        <w:lastRenderedPageBreak/>
         <w:t xml:space="preserve">Listing(affichage code des class </w:t>
       </w:r>
       <w:proofErr w:type="spellStart"/>
@@ -1558,6 +1519,7 @@
           <w:sz w:val="24"/>
           <w:szCs w:val="24"/>
         </w:rPr>
+        <w:lastRenderedPageBreak/>
         <w:t>Tests</w:t>
       </w:r>
     </w:p>
@@ -1736,6 +1698,48 @@
           <w:szCs w:val="24"/>
         </w:rPr>
       </w:pPr>
+    </w:p>
+    <w:p>
+      <w:pPr>
+        <w:rPr>
+          <w:sz w:val="24"/>
+          <w:szCs w:val="24"/>
+        </w:rPr>
+      </w:pPr>
+    </w:p>
+    <w:p>
+      <w:pPr>
+        <w:rPr>
+          <w:sz w:val="24"/>
+          <w:szCs w:val="24"/>
+        </w:rPr>
+      </w:pPr>
+    </w:p>
+    <w:p>
+      <w:pPr>
+        <w:rPr>
+          <w:sz w:val="24"/>
+          <w:szCs w:val="24"/>
+        </w:rPr>
+      </w:pPr>
+    </w:p>
+    <w:p>
+      <w:pPr>
+        <w:rPr>
+          <w:sz w:val="24"/>
+          <w:szCs w:val="24"/>
+        </w:rPr>
+      </w:pPr>
+    </w:p>
+    <w:p>
+      <w:pPr>
+        <w:rPr>
+          <w:sz w:val="24"/>
+          <w:szCs w:val="24"/>
+        </w:rPr>
+      </w:pPr>
+      <w:bookmarkStart w:id="0" w:name="_GoBack"/>
+      <w:bookmarkEnd w:id="0"/>
     </w:p>
     <w:p>
       <w:pPr>
@@ -1763,6 +1767,7 @@
     </w:p>
     <w:p>
       <w:pPr>
+        <w:ind w:firstLine="708"/>
         <w:rPr>
           <w:sz w:val="24"/>
           <w:szCs w:val="24"/>
@@ -1813,6 +1818,7 @@
     </w:p>
     <w:p>
       <w:pPr>
+        <w:ind w:firstLine="708"/>
         <w:rPr>
           <w:sz w:val="24"/>
           <w:szCs w:val="24"/>
@@ -1849,6 +1855,7 @@
     </w:p>
     <w:p>
       <w:pPr>
+        <w:ind w:firstLine="708"/>
         <w:rPr>
           <w:sz w:val="24"/>
           <w:szCs w:val="24"/>
@@ -1868,8 +1875,6 @@
         </w:rPr>
         <w:t xml:space="preserve"> accordées</w:t>
       </w:r>
-      <w:bookmarkStart w:id="0" w:name="_GoBack"/>
-      <w:bookmarkEnd w:id="0"/>
       <w:r>
         <w:rPr>
           <w:sz w:val="24"/>
@@ -1880,6 +1885,7 @@
     </w:p>
     <w:p>
       <w:pPr>
+        <w:ind w:firstLine="708"/>
         <w:rPr>
           <w:sz w:val="24"/>
           <w:szCs w:val="24"/>

</xml_diff>

<commit_message>
Générale: 	-Ajout/modification Java Doc 	-Modification code 	-Correction orthographique 	-...
</commit_message>
<xml_diff>
--- a/ProjetEcrit.docx
+++ b/ProjetEcrit.docx
@@ -1530,238 +1530,2212 @@
           <w:szCs w:val="24"/>
         </w:rPr>
       </w:pPr>
-    </w:p>
-    <w:p>
-      <w:pPr>
-        <w:rPr>
-          <w:sz w:val="24"/>
-          <w:szCs w:val="24"/>
-        </w:rPr>
-      </w:pPr>
-    </w:p>
-    <w:p>
-      <w:pPr>
-        <w:rPr>
-          <w:sz w:val="24"/>
-          <w:szCs w:val="24"/>
-        </w:rPr>
-      </w:pPr>
-    </w:p>
-    <w:p>
-      <w:pPr>
-        <w:rPr>
-          <w:sz w:val="24"/>
-          <w:szCs w:val="24"/>
-        </w:rPr>
-      </w:pPr>
-    </w:p>
-    <w:p>
-      <w:pPr>
-        <w:rPr>
-          <w:sz w:val="24"/>
-          <w:szCs w:val="24"/>
-        </w:rPr>
-      </w:pPr>
-    </w:p>
-    <w:p>
-      <w:pPr>
-        <w:rPr>
-          <w:sz w:val="24"/>
-          <w:szCs w:val="24"/>
-        </w:rPr>
-      </w:pPr>
-    </w:p>
-    <w:p>
-      <w:pPr>
-        <w:rPr>
-          <w:sz w:val="24"/>
-          <w:szCs w:val="24"/>
-        </w:rPr>
-      </w:pPr>
-    </w:p>
-    <w:p>
-      <w:pPr>
-        <w:rPr>
-          <w:sz w:val="24"/>
-          <w:szCs w:val="24"/>
-        </w:rPr>
-      </w:pPr>
-    </w:p>
-    <w:p>
-      <w:pPr>
-        <w:rPr>
-          <w:sz w:val="24"/>
-          <w:szCs w:val="24"/>
-        </w:rPr>
-      </w:pPr>
-    </w:p>
-    <w:p>
-      <w:pPr>
-        <w:rPr>
-          <w:sz w:val="24"/>
-          <w:szCs w:val="24"/>
-        </w:rPr>
-      </w:pPr>
-    </w:p>
-    <w:p>
-      <w:pPr>
-        <w:rPr>
-          <w:sz w:val="24"/>
-          <w:szCs w:val="24"/>
-        </w:rPr>
-      </w:pPr>
-    </w:p>
-    <w:p>
-      <w:pPr>
-        <w:rPr>
-          <w:sz w:val="24"/>
-          <w:szCs w:val="24"/>
-        </w:rPr>
-      </w:pPr>
-    </w:p>
-    <w:p>
-      <w:pPr>
-        <w:rPr>
-          <w:sz w:val="24"/>
-          <w:szCs w:val="24"/>
-        </w:rPr>
-      </w:pPr>
-    </w:p>
-    <w:p>
-      <w:pPr>
-        <w:rPr>
-          <w:sz w:val="24"/>
-          <w:szCs w:val="24"/>
-        </w:rPr>
-      </w:pPr>
-    </w:p>
-    <w:p>
-      <w:pPr>
-        <w:rPr>
-          <w:sz w:val="24"/>
-          <w:szCs w:val="24"/>
-        </w:rPr>
-      </w:pPr>
-    </w:p>
-    <w:p>
-      <w:pPr>
-        <w:rPr>
-          <w:sz w:val="24"/>
-          <w:szCs w:val="24"/>
-        </w:rPr>
-      </w:pPr>
-    </w:p>
-    <w:p>
-      <w:pPr>
-        <w:rPr>
-          <w:sz w:val="24"/>
-          <w:szCs w:val="24"/>
-        </w:rPr>
-      </w:pPr>
-    </w:p>
-    <w:p>
-      <w:pPr>
-        <w:rPr>
-          <w:sz w:val="24"/>
-          <w:szCs w:val="24"/>
-        </w:rPr>
-      </w:pPr>
-    </w:p>
-    <w:p>
-      <w:pPr>
-        <w:rPr>
-          <w:sz w:val="24"/>
-          <w:szCs w:val="24"/>
-        </w:rPr>
-      </w:pPr>
-    </w:p>
-    <w:p>
-      <w:pPr>
-        <w:rPr>
-          <w:sz w:val="24"/>
-          <w:szCs w:val="24"/>
-        </w:rPr>
-      </w:pPr>
-    </w:p>
-    <w:p>
-      <w:pPr>
-        <w:rPr>
-          <w:sz w:val="24"/>
-          <w:szCs w:val="24"/>
-        </w:rPr>
-      </w:pPr>
-    </w:p>
-    <w:p>
-      <w:pPr>
-        <w:rPr>
-          <w:sz w:val="24"/>
-          <w:szCs w:val="24"/>
-        </w:rPr>
-      </w:pPr>
-    </w:p>
-    <w:p>
-      <w:pPr>
-        <w:rPr>
-          <w:sz w:val="24"/>
-          <w:szCs w:val="24"/>
-        </w:rPr>
-      </w:pPr>
-    </w:p>
-    <w:p>
-      <w:pPr>
-        <w:rPr>
-          <w:sz w:val="24"/>
-          <w:szCs w:val="24"/>
-        </w:rPr>
-      </w:pPr>
-    </w:p>
-    <w:p>
-      <w:pPr>
-        <w:rPr>
-          <w:sz w:val="24"/>
-          <w:szCs w:val="24"/>
-        </w:rPr>
-      </w:pPr>
-    </w:p>
-    <w:p>
-      <w:pPr>
-        <w:rPr>
-          <w:sz w:val="24"/>
-          <w:szCs w:val="24"/>
-        </w:rPr>
-      </w:pPr>
-    </w:p>
-    <w:p>
-      <w:pPr>
-        <w:rPr>
-          <w:sz w:val="24"/>
-          <w:szCs w:val="24"/>
-        </w:rPr>
-      </w:pPr>
+      <w:r>
+        <w:rPr>
+          <w:sz w:val="24"/>
+          <w:szCs w:val="24"/>
+        </w:rPr>
+        <w:t>Vol1</w:t>
+      </w:r>
+      <w:r>
+        <w:rPr>
+          <w:sz w:val="24"/>
+          <w:szCs w:val="24"/>
+        </w:rPr>
+        <w:pict>
+          <v:shapetype id="_x0000_t75" coordsize="21600,21600" o:spt="75" o:preferrelative="t" path="m@4@5l@4@11@9@11@9@5xe" filled="f" stroked="f">
+            <v:stroke joinstyle="miter"/>
+            <v:formulas>
+              <v:f eqn="if lineDrawn pixelLineWidth 0"/>
+              <v:f eqn="sum @0 1 0"/>
+              <v:f eqn="sum 0 0 @1"/>
+              <v:f eqn="prod @2 1 2"/>
+              <v:f eqn="prod @3 21600 pixelWidth"/>
+              <v:f eqn="prod @3 21600 pixelHeight"/>
+              <v:f eqn="sum @0 0 1"/>
+              <v:f eqn="prod @6 1 2"/>
+              <v:f eqn="prod @7 21600 pixelWidth"/>
+              <v:f eqn="sum @8 21600 0"/>
+              <v:f eqn="prod @7 21600 pixelHeight"/>
+              <v:f eqn="sum @10 21600 0"/>
+            </v:formulas>
+            <v:path o:extrusionok="f" gradientshapeok="t" o:connecttype="rect"/>
+            <o:lock v:ext="edit" aspectratio="t"/>
+          </v:shapetype>
+          <v:shape id="_x0000_i1025" type="#_x0000_t75" style="width:453pt;height:263.25pt">
+            <v:imagedata r:id="rId7" o:title="2016-12-16_20h30_35"/>
+          </v:shape>
+        </w:pict>
+      </w:r>
+    </w:p>
+    <w:p>
+      <w:pPr>
+        <w:rPr>
+          <w:sz w:val="24"/>
+          <w:szCs w:val="24"/>
+        </w:rPr>
+      </w:pPr>
+    </w:p>
+    <w:p>
+      <w:pPr>
+        <w:rPr>
+          <w:sz w:val="24"/>
+          <w:szCs w:val="24"/>
+        </w:rPr>
+      </w:pPr>
+      <w:r>
+        <w:rPr>
+          <w:sz w:val="24"/>
+          <w:szCs w:val="24"/>
+        </w:rPr>
+        <w:t>Vol2</w:t>
+      </w:r>
+      <w:r>
+        <w:rPr>
+          <w:sz w:val="24"/>
+          <w:szCs w:val="24"/>
+        </w:rPr>
+        <w:pict>
+          <v:shape id="_x0000_i1026" type="#_x0000_t75" style="width:453pt;height:263.25pt">
+            <v:imagedata r:id="rId8" o:title="2016-12-16_20h31_28"/>
+          </v:shape>
+        </w:pict>
+      </w:r>
+    </w:p>
+    <w:p>
+      <w:pPr>
+        <w:rPr>
+          <w:sz w:val="24"/>
+          <w:szCs w:val="24"/>
+        </w:rPr>
+      </w:pPr>
+    </w:p>
+    <w:p>
+      <w:pPr>
+        <w:rPr>
+          <w:sz w:val="24"/>
+          <w:szCs w:val="24"/>
+        </w:rPr>
+      </w:pPr>
+    </w:p>
+    <w:p>
+      <w:pPr>
+        <w:rPr>
+          <w:sz w:val="24"/>
+          <w:szCs w:val="24"/>
+        </w:rPr>
+      </w:pPr>
+    </w:p>
+    <w:p>
+      <w:pPr>
+        <w:rPr>
+          <w:sz w:val="24"/>
+          <w:szCs w:val="24"/>
+        </w:rPr>
+      </w:pPr>
+      <w:r>
+        <w:rPr>
+          <w:sz w:val="24"/>
+          <w:szCs w:val="24"/>
+        </w:rPr>
+        <w:lastRenderedPageBreak/>
+        <w:t>Vol3</w:t>
+      </w:r>
+    </w:p>
+    <w:p>
+      <w:pPr>
+        <w:rPr>
+          <w:sz w:val="24"/>
+          <w:szCs w:val="24"/>
+        </w:rPr>
+      </w:pPr>
+      <w:r>
+        <w:rPr>
+          <w:sz w:val="24"/>
+          <w:szCs w:val="24"/>
+        </w:rPr>
+        <w:pict>
+          <v:shape id="_x0000_i1033" type="#_x0000_t75" style="width:453pt;height:263.25pt">
+            <v:imagedata r:id="rId9" o:title="2016-12-16_20h32_51"/>
+          </v:shape>
+        </w:pict>
+      </w:r>
+    </w:p>
+    <w:p>
+      <w:pPr>
+        <w:rPr>
+          <w:sz w:val="24"/>
+          <w:szCs w:val="24"/>
+        </w:rPr>
+      </w:pPr>
+    </w:p>
+    <w:p>
+      <w:pPr>
+        <w:rPr>
+          <w:sz w:val="24"/>
+          <w:szCs w:val="24"/>
+        </w:rPr>
+      </w:pPr>
+      <w:r>
+        <w:rPr>
+          <w:sz w:val="24"/>
+          <w:szCs w:val="24"/>
+        </w:rPr>
+        <w:t>Vol4</w:t>
+      </w:r>
+    </w:p>
+    <w:p>
+      <w:pPr>
+        <w:rPr>
+          <w:sz w:val="24"/>
+          <w:szCs w:val="24"/>
+        </w:rPr>
+      </w:pPr>
+      <w:r>
+        <w:rPr>
+          <w:sz w:val="24"/>
+          <w:szCs w:val="24"/>
+        </w:rPr>
+        <w:pict>
+          <v:shape id="_x0000_i1034" type="#_x0000_t75" style="width:453pt;height:263.25pt">
+            <v:imagedata r:id="rId10" o:title="2016-12-16_20h33_51"/>
+          </v:shape>
+        </w:pict>
+      </w:r>
+    </w:p>
+    <w:p>
+      <w:pPr>
+        <w:rPr>
+          <w:sz w:val="24"/>
+          <w:szCs w:val="24"/>
+        </w:rPr>
+      </w:pPr>
+    </w:p>
+    <w:p>
+      <w:pPr>
+        <w:rPr>
+          <w:sz w:val="24"/>
+          <w:szCs w:val="24"/>
+        </w:rPr>
+      </w:pPr>
+    </w:p>
+    <w:p>
+      <w:pPr>
+        <w:rPr>
+          <w:sz w:val="24"/>
+          <w:szCs w:val="24"/>
+        </w:rPr>
+      </w:pPr>
+    </w:p>
+    <w:p>
+      <w:pPr>
+        <w:rPr>
+          <w:sz w:val="24"/>
+          <w:szCs w:val="24"/>
+        </w:rPr>
+      </w:pPr>
+      <w:r>
+        <w:rPr>
+          <w:sz w:val="24"/>
+          <w:szCs w:val="24"/>
+        </w:rPr>
+        <w:lastRenderedPageBreak/>
+        <w:t xml:space="preserve">Méthode </w:t>
+      </w:r>
+      <w:proofErr w:type="spellStart"/>
+      <w:r>
+        <w:rPr>
+          <w:sz w:val="24"/>
+          <w:szCs w:val="24"/>
+        </w:rPr>
+        <w:t>lieuxLePLusEloigneDuPointDepart</w:t>
+      </w:r>
+      <w:proofErr w:type="spellEnd"/>
+      <w:r>
+        <w:rPr>
+          <w:sz w:val="24"/>
+          <w:szCs w:val="24"/>
+        </w:rPr>
+        <w:t xml:space="preserve"> </w:t>
+      </w:r>
+      <w:r>
+        <w:rPr>
+          <w:sz w:val="24"/>
+          <w:szCs w:val="24"/>
+        </w:rPr>
+        <w:t>()</w:t>
+      </w:r>
+    </w:p>
+    <w:tbl>
+      <w:tblPr>
+        <w:tblStyle w:val="Grilledutableau"/>
+        <w:tblW w:w="0" w:type="auto"/>
+        <w:tblLook w:val="04A0" w:firstRow="1" w:lastRow="0" w:firstColumn="1" w:lastColumn="0" w:noHBand="0" w:noVBand="1"/>
+      </w:tblPr>
+      <w:tblGrid>
+        <w:gridCol w:w="1812"/>
+        <w:gridCol w:w="1812"/>
+        <w:gridCol w:w="1812"/>
+        <w:gridCol w:w="1813"/>
+        <w:gridCol w:w="1813"/>
+      </w:tblGrid>
+      <w:tr>
+        <w:tc>
+          <w:tcPr>
+            <w:tcW w:w="1812" w:type="dxa"/>
+          </w:tcPr>
+          <w:p>
+            <w:pPr>
+              <w:rPr>
+                <w:sz w:val="24"/>
+                <w:szCs w:val="24"/>
+              </w:rPr>
+            </w:pPr>
+            <w:r>
+              <w:rPr>
+                <w:sz w:val="24"/>
+                <w:szCs w:val="24"/>
+              </w:rPr>
+              <w:t>Cas n°</w:t>
+            </w:r>
+          </w:p>
+        </w:tc>
+        <w:tc>
+          <w:tcPr>
+            <w:tcW w:w="1812" w:type="dxa"/>
+          </w:tcPr>
+          <w:p>
+            <w:pPr>
+              <w:rPr>
+                <w:sz w:val="24"/>
+                <w:szCs w:val="24"/>
+              </w:rPr>
+            </w:pPr>
+            <w:r>
+              <w:rPr>
+                <w:sz w:val="24"/>
+                <w:szCs w:val="24"/>
+              </w:rPr>
+              <w:t>Explication</w:t>
+            </w:r>
+          </w:p>
+        </w:tc>
+        <w:tc>
+          <w:tcPr>
+            <w:tcW w:w="1812" w:type="dxa"/>
+          </w:tcPr>
+          <w:p>
+            <w:pPr>
+              <w:rPr>
+                <w:sz w:val="24"/>
+                <w:szCs w:val="24"/>
+              </w:rPr>
+            </w:pPr>
+            <w:r>
+              <w:rPr>
+                <w:sz w:val="24"/>
+                <w:szCs w:val="24"/>
+              </w:rPr>
+              <w:t>Numéro du Vol</w:t>
+            </w:r>
+          </w:p>
+        </w:tc>
+        <w:tc>
+          <w:tcPr>
+            <w:tcW w:w="1813" w:type="dxa"/>
+          </w:tcPr>
+          <w:p>
+            <w:pPr>
+              <w:rPr>
+                <w:sz w:val="24"/>
+                <w:szCs w:val="24"/>
+              </w:rPr>
+            </w:pPr>
+            <w:r>
+              <w:rPr>
+                <w:sz w:val="24"/>
+                <w:szCs w:val="24"/>
+              </w:rPr>
+              <w:t>IN</w:t>
+            </w:r>
+          </w:p>
+        </w:tc>
+        <w:tc>
+          <w:tcPr>
+            <w:tcW w:w="1813" w:type="dxa"/>
+          </w:tcPr>
+          <w:p>
+            <w:pPr>
+              <w:rPr>
+                <w:sz w:val="24"/>
+                <w:szCs w:val="24"/>
+              </w:rPr>
+            </w:pPr>
+            <w:r>
+              <w:rPr>
+                <w:sz w:val="24"/>
+                <w:szCs w:val="24"/>
+              </w:rPr>
+              <w:t>OUT</w:t>
+            </w:r>
+          </w:p>
+        </w:tc>
+      </w:tr>
+      <w:tr>
+        <w:tc>
+          <w:tcPr>
+            <w:tcW w:w="1812" w:type="dxa"/>
+          </w:tcPr>
+          <w:p>
+            <w:pPr>
+              <w:rPr>
+                <w:sz w:val="24"/>
+                <w:szCs w:val="24"/>
+              </w:rPr>
+            </w:pPr>
+          </w:p>
+        </w:tc>
+        <w:tc>
+          <w:tcPr>
+            <w:tcW w:w="1812" w:type="dxa"/>
+          </w:tcPr>
+          <w:p>
+            <w:pPr>
+              <w:rPr>
+                <w:sz w:val="24"/>
+                <w:szCs w:val="24"/>
+              </w:rPr>
+            </w:pPr>
+          </w:p>
+        </w:tc>
+        <w:tc>
+          <w:tcPr>
+            <w:tcW w:w="1812" w:type="dxa"/>
+          </w:tcPr>
+          <w:p>
+            <w:pPr>
+              <w:rPr>
+                <w:sz w:val="24"/>
+                <w:szCs w:val="24"/>
+              </w:rPr>
+            </w:pPr>
+          </w:p>
+        </w:tc>
+        <w:tc>
+          <w:tcPr>
+            <w:tcW w:w="1813" w:type="dxa"/>
+          </w:tcPr>
+          <w:p>
+            <w:pPr>
+              <w:rPr>
+                <w:sz w:val="24"/>
+                <w:szCs w:val="24"/>
+              </w:rPr>
+            </w:pPr>
+          </w:p>
+        </w:tc>
+        <w:tc>
+          <w:tcPr>
+            <w:tcW w:w="1813" w:type="dxa"/>
+          </w:tcPr>
+          <w:p>
+            <w:pPr>
+              <w:rPr>
+                <w:sz w:val="24"/>
+                <w:szCs w:val="24"/>
+              </w:rPr>
+            </w:pPr>
+          </w:p>
+        </w:tc>
+      </w:tr>
+      <w:tr>
+        <w:tc>
+          <w:tcPr>
+            <w:tcW w:w="1812" w:type="dxa"/>
+          </w:tcPr>
+          <w:p>
+            <w:pPr>
+              <w:rPr>
+                <w:sz w:val="24"/>
+                <w:szCs w:val="24"/>
+              </w:rPr>
+            </w:pPr>
+          </w:p>
+        </w:tc>
+        <w:tc>
+          <w:tcPr>
+            <w:tcW w:w="1812" w:type="dxa"/>
+          </w:tcPr>
+          <w:p>
+            <w:pPr>
+              <w:rPr>
+                <w:sz w:val="24"/>
+                <w:szCs w:val="24"/>
+              </w:rPr>
+            </w:pPr>
+          </w:p>
+        </w:tc>
+        <w:tc>
+          <w:tcPr>
+            <w:tcW w:w="1812" w:type="dxa"/>
+          </w:tcPr>
+          <w:p>
+            <w:pPr>
+              <w:rPr>
+                <w:sz w:val="24"/>
+                <w:szCs w:val="24"/>
+              </w:rPr>
+            </w:pPr>
+          </w:p>
+        </w:tc>
+        <w:tc>
+          <w:tcPr>
+            <w:tcW w:w="1813" w:type="dxa"/>
+          </w:tcPr>
+          <w:p>
+            <w:pPr>
+              <w:rPr>
+                <w:sz w:val="24"/>
+                <w:szCs w:val="24"/>
+              </w:rPr>
+            </w:pPr>
+          </w:p>
+        </w:tc>
+        <w:tc>
+          <w:tcPr>
+            <w:tcW w:w="1813" w:type="dxa"/>
+          </w:tcPr>
+          <w:p>
+            <w:pPr>
+              <w:rPr>
+                <w:sz w:val="24"/>
+                <w:szCs w:val="24"/>
+              </w:rPr>
+            </w:pPr>
+          </w:p>
+        </w:tc>
+      </w:tr>
+    </w:tbl>
+    <w:p>
+      <w:pPr>
+        <w:rPr>
+          <w:sz w:val="24"/>
+          <w:szCs w:val="24"/>
+        </w:rPr>
+      </w:pPr>
+    </w:p>
+    <w:p>
+      <w:pPr>
+        <w:rPr>
+          <w:sz w:val="24"/>
+          <w:szCs w:val="24"/>
+        </w:rPr>
+      </w:pPr>
+    </w:p>
+    <w:p>
+      <w:pPr>
+        <w:rPr>
+          <w:sz w:val="24"/>
+          <w:szCs w:val="24"/>
+        </w:rPr>
+      </w:pPr>
+      <w:r>
+        <w:rPr>
+          <w:sz w:val="24"/>
+          <w:szCs w:val="24"/>
+        </w:rPr>
+        <w:t xml:space="preserve">Méthode </w:t>
+      </w:r>
+      <w:proofErr w:type="spellStart"/>
+      <w:r>
+        <w:rPr>
+          <w:sz w:val="24"/>
+          <w:szCs w:val="24"/>
+        </w:rPr>
+        <w:t>coordonneesExtreme</w:t>
+      </w:r>
+      <w:proofErr w:type="spellEnd"/>
+      <w:r>
+        <w:rPr>
+          <w:sz w:val="24"/>
+          <w:szCs w:val="24"/>
+        </w:rPr>
+        <w:t xml:space="preserve"> </w:t>
+      </w:r>
+      <w:r>
+        <w:rPr>
+          <w:sz w:val="24"/>
+          <w:szCs w:val="24"/>
+        </w:rPr>
+        <w:t>()</w:t>
+      </w:r>
+    </w:p>
+    <w:tbl>
+      <w:tblPr>
+        <w:tblStyle w:val="Grilledutableau"/>
+        <w:tblW w:w="0" w:type="auto"/>
+        <w:tblLook w:val="04A0" w:firstRow="1" w:lastRow="0" w:firstColumn="1" w:lastColumn="0" w:noHBand="0" w:noVBand="1"/>
+      </w:tblPr>
+      <w:tblGrid>
+        <w:gridCol w:w="1812"/>
+        <w:gridCol w:w="1812"/>
+        <w:gridCol w:w="1812"/>
+        <w:gridCol w:w="1813"/>
+        <w:gridCol w:w="1813"/>
+      </w:tblGrid>
+      <w:tr>
+        <w:tc>
+          <w:tcPr>
+            <w:tcW w:w="1812" w:type="dxa"/>
+          </w:tcPr>
+          <w:p>
+            <w:pPr>
+              <w:rPr>
+                <w:sz w:val="24"/>
+                <w:szCs w:val="24"/>
+              </w:rPr>
+            </w:pPr>
+            <w:r>
+              <w:rPr>
+                <w:sz w:val="24"/>
+                <w:szCs w:val="24"/>
+              </w:rPr>
+              <w:t>Cas n°</w:t>
+            </w:r>
+          </w:p>
+        </w:tc>
+        <w:tc>
+          <w:tcPr>
+            <w:tcW w:w="1812" w:type="dxa"/>
+          </w:tcPr>
+          <w:p>
+            <w:pPr>
+              <w:rPr>
+                <w:sz w:val="24"/>
+                <w:szCs w:val="24"/>
+              </w:rPr>
+            </w:pPr>
+            <w:r>
+              <w:rPr>
+                <w:sz w:val="24"/>
+                <w:szCs w:val="24"/>
+              </w:rPr>
+              <w:t>Explication</w:t>
+            </w:r>
+          </w:p>
+        </w:tc>
+        <w:tc>
+          <w:tcPr>
+            <w:tcW w:w="1812" w:type="dxa"/>
+          </w:tcPr>
+          <w:p>
+            <w:pPr>
+              <w:rPr>
+                <w:sz w:val="24"/>
+                <w:szCs w:val="24"/>
+              </w:rPr>
+            </w:pPr>
+            <w:r>
+              <w:rPr>
+                <w:sz w:val="24"/>
+                <w:szCs w:val="24"/>
+              </w:rPr>
+              <w:t>Numéro du Vol</w:t>
+            </w:r>
+          </w:p>
+        </w:tc>
+        <w:tc>
+          <w:tcPr>
+            <w:tcW w:w="1813" w:type="dxa"/>
+          </w:tcPr>
+          <w:p>
+            <w:pPr>
+              <w:rPr>
+                <w:sz w:val="24"/>
+                <w:szCs w:val="24"/>
+              </w:rPr>
+            </w:pPr>
+            <w:r>
+              <w:rPr>
+                <w:sz w:val="24"/>
+                <w:szCs w:val="24"/>
+              </w:rPr>
+              <w:t>IN</w:t>
+            </w:r>
+          </w:p>
+        </w:tc>
+        <w:tc>
+          <w:tcPr>
+            <w:tcW w:w="1813" w:type="dxa"/>
+          </w:tcPr>
+          <w:p>
+            <w:pPr>
+              <w:rPr>
+                <w:sz w:val="24"/>
+                <w:szCs w:val="24"/>
+              </w:rPr>
+            </w:pPr>
+            <w:r>
+              <w:rPr>
+                <w:sz w:val="24"/>
+                <w:szCs w:val="24"/>
+              </w:rPr>
+              <w:t>OUT</w:t>
+            </w:r>
+          </w:p>
+        </w:tc>
+      </w:tr>
+      <w:tr>
+        <w:tc>
+          <w:tcPr>
+            <w:tcW w:w="1812" w:type="dxa"/>
+          </w:tcPr>
+          <w:p>
+            <w:pPr>
+              <w:rPr>
+                <w:sz w:val="24"/>
+                <w:szCs w:val="24"/>
+              </w:rPr>
+            </w:pPr>
+          </w:p>
+        </w:tc>
+        <w:tc>
+          <w:tcPr>
+            <w:tcW w:w="1812" w:type="dxa"/>
+          </w:tcPr>
+          <w:p>
+            <w:pPr>
+              <w:rPr>
+                <w:sz w:val="24"/>
+                <w:szCs w:val="24"/>
+              </w:rPr>
+            </w:pPr>
+          </w:p>
+        </w:tc>
+        <w:tc>
+          <w:tcPr>
+            <w:tcW w:w="1812" w:type="dxa"/>
+          </w:tcPr>
+          <w:p>
+            <w:pPr>
+              <w:rPr>
+                <w:sz w:val="24"/>
+                <w:szCs w:val="24"/>
+              </w:rPr>
+            </w:pPr>
+          </w:p>
+        </w:tc>
+        <w:tc>
+          <w:tcPr>
+            <w:tcW w:w="1813" w:type="dxa"/>
+          </w:tcPr>
+          <w:p>
+            <w:pPr>
+              <w:rPr>
+                <w:sz w:val="24"/>
+                <w:szCs w:val="24"/>
+              </w:rPr>
+            </w:pPr>
+          </w:p>
+        </w:tc>
+        <w:tc>
+          <w:tcPr>
+            <w:tcW w:w="1813" w:type="dxa"/>
+          </w:tcPr>
+          <w:p>
+            <w:pPr>
+              <w:rPr>
+                <w:sz w:val="24"/>
+                <w:szCs w:val="24"/>
+              </w:rPr>
+            </w:pPr>
+          </w:p>
+        </w:tc>
+      </w:tr>
+      <w:tr>
+        <w:tc>
+          <w:tcPr>
+            <w:tcW w:w="1812" w:type="dxa"/>
+          </w:tcPr>
+          <w:p>
+            <w:pPr>
+              <w:rPr>
+                <w:sz w:val="24"/>
+                <w:szCs w:val="24"/>
+              </w:rPr>
+            </w:pPr>
+          </w:p>
+        </w:tc>
+        <w:tc>
+          <w:tcPr>
+            <w:tcW w:w="1812" w:type="dxa"/>
+          </w:tcPr>
+          <w:p>
+            <w:pPr>
+              <w:rPr>
+                <w:sz w:val="24"/>
+                <w:szCs w:val="24"/>
+              </w:rPr>
+            </w:pPr>
+          </w:p>
+        </w:tc>
+        <w:tc>
+          <w:tcPr>
+            <w:tcW w:w="1812" w:type="dxa"/>
+          </w:tcPr>
+          <w:p>
+            <w:pPr>
+              <w:rPr>
+                <w:sz w:val="24"/>
+                <w:szCs w:val="24"/>
+              </w:rPr>
+            </w:pPr>
+          </w:p>
+        </w:tc>
+        <w:tc>
+          <w:tcPr>
+            <w:tcW w:w="1813" w:type="dxa"/>
+          </w:tcPr>
+          <w:p>
+            <w:pPr>
+              <w:rPr>
+                <w:sz w:val="24"/>
+                <w:szCs w:val="24"/>
+              </w:rPr>
+            </w:pPr>
+          </w:p>
+        </w:tc>
+        <w:tc>
+          <w:tcPr>
+            <w:tcW w:w="1813" w:type="dxa"/>
+          </w:tcPr>
+          <w:p>
+            <w:pPr>
+              <w:rPr>
+                <w:sz w:val="24"/>
+                <w:szCs w:val="24"/>
+              </w:rPr>
+            </w:pPr>
+          </w:p>
+        </w:tc>
+      </w:tr>
+    </w:tbl>
+    <w:p>
+      <w:pPr>
+        <w:rPr>
+          <w:sz w:val="24"/>
+          <w:szCs w:val="24"/>
+        </w:rPr>
+      </w:pPr>
+    </w:p>
+    <w:p>
+      <w:pPr>
+        <w:rPr>
+          <w:sz w:val="24"/>
+          <w:szCs w:val="24"/>
+        </w:rPr>
+      </w:pPr>
+      <w:r>
+        <w:rPr>
+          <w:sz w:val="24"/>
+          <w:szCs w:val="24"/>
+        </w:rPr>
+        <w:t xml:space="preserve">Méthode </w:t>
+      </w:r>
+      <w:proofErr w:type="spellStart"/>
+      <w:r>
+        <w:rPr>
+          <w:sz w:val="24"/>
+          <w:szCs w:val="24"/>
+        </w:rPr>
+        <w:t>lieuPlusProcheCible</w:t>
+      </w:r>
+      <w:proofErr w:type="spellEnd"/>
+      <w:r>
+        <w:rPr>
+          <w:sz w:val="24"/>
+          <w:szCs w:val="24"/>
+        </w:rPr>
+        <w:t xml:space="preserve"> </w:t>
+      </w:r>
+      <w:r>
+        <w:rPr>
+          <w:sz w:val="24"/>
+          <w:szCs w:val="24"/>
+        </w:rPr>
+        <w:t>(</w:t>
+      </w:r>
+      <w:proofErr w:type="spellStart"/>
+      <w:r>
+        <w:rPr>
+          <w:sz w:val="24"/>
+          <w:szCs w:val="24"/>
+        </w:rPr>
+        <w:t>Coordonnees</w:t>
+      </w:r>
+      <w:proofErr w:type="spellEnd"/>
+      <w:r>
+        <w:rPr>
+          <w:sz w:val="24"/>
+          <w:szCs w:val="24"/>
+        </w:rPr>
+        <w:t xml:space="preserve"> cible)</w:t>
+      </w:r>
+    </w:p>
+    <w:tbl>
+      <w:tblPr>
+        <w:tblStyle w:val="Grilledutableau"/>
+        <w:tblW w:w="0" w:type="auto"/>
+        <w:tblLook w:val="04A0" w:firstRow="1" w:lastRow="0" w:firstColumn="1" w:lastColumn="0" w:noHBand="0" w:noVBand="1"/>
+      </w:tblPr>
+      <w:tblGrid>
+        <w:gridCol w:w="1812"/>
+        <w:gridCol w:w="1812"/>
+        <w:gridCol w:w="1812"/>
+        <w:gridCol w:w="1813"/>
+        <w:gridCol w:w="1813"/>
+      </w:tblGrid>
+      <w:tr>
+        <w:tc>
+          <w:tcPr>
+            <w:tcW w:w="1812" w:type="dxa"/>
+          </w:tcPr>
+          <w:p>
+            <w:pPr>
+              <w:rPr>
+                <w:sz w:val="24"/>
+                <w:szCs w:val="24"/>
+              </w:rPr>
+            </w:pPr>
+            <w:r>
+              <w:rPr>
+                <w:sz w:val="24"/>
+                <w:szCs w:val="24"/>
+              </w:rPr>
+              <w:t>Cas n°</w:t>
+            </w:r>
+          </w:p>
+        </w:tc>
+        <w:tc>
+          <w:tcPr>
+            <w:tcW w:w="1812" w:type="dxa"/>
+          </w:tcPr>
+          <w:p>
+            <w:pPr>
+              <w:rPr>
+                <w:sz w:val="24"/>
+                <w:szCs w:val="24"/>
+              </w:rPr>
+            </w:pPr>
+            <w:r>
+              <w:rPr>
+                <w:sz w:val="24"/>
+                <w:szCs w:val="24"/>
+              </w:rPr>
+              <w:t>Explication</w:t>
+            </w:r>
+          </w:p>
+        </w:tc>
+        <w:tc>
+          <w:tcPr>
+            <w:tcW w:w="1812" w:type="dxa"/>
+          </w:tcPr>
+          <w:p>
+            <w:pPr>
+              <w:rPr>
+                <w:sz w:val="24"/>
+                <w:szCs w:val="24"/>
+              </w:rPr>
+            </w:pPr>
+            <w:r>
+              <w:rPr>
+                <w:sz w:val="24"/>
+                <w:szCs w:val="24"/>
+              </w:rPr>
+              <w:t>Numéro du Vol</w:t>
+            </w:r>
+          </w:p>
+        </w:tc>
+        <w:tc>
+          <w:tcPr>
+            <w:tcW w:w="1813" w:type="dxa"/>
+          </w:tcPr>
+          <w:p>
+            <w:pPr>
+              <w:rPr>
+                <w:sz w:val="24"/>
+                <w:szCs w:val="24"/>
+              </w:rPr>
+            </w:pPr>
+            <w:r>
+              <w:rPr>
+                <w:sz w:val="24"/>
+                <w:szCs w:val="24"/>
+              </w:rPr>
+              <w:t>IN</w:t>
+            </w:r>
+          </w:p>
+        </w:tc>
+        <w:tc>
+          <w:tcPr>
+            <w:tcW w:w="1813" w:type="dxa"/>
+          </w:tcPr>
+          <w:p>
+            <w:pPr>
+              <w:rPr>
+                <w:sz w:val="24"/>
+                <w:szCs w:val="24"/>
+              </w:rPr>
+            </w:pPr>
+            <w:r>
+              <w:rPr>
+                <w:sz w:val="24"/>
+                <w:szCs w:val="24"/>
+              </w:rPr>
+              <w:t>OUT</w:t>
+            </w:r>
+          </w:p>
+        </w:tc>
+      </w:tr>
+      <w:tr>
+        <w:tc>
+          <w:tcPr>
+            <w:tcW w:w="1812" w:type="dxa"/>
+          </w:tcPr>
+          <w:p>
+            <w:pPr>
+              <w:rPr>
+                <w:sz w:val="24"/>
+                <w:szCs w:val="24"/>
+              </w:rPr>
+            </w:pPr>
+          </w:p>
+        </w:tc>
+        <w:tc>
+          <w:tcPr>
+            <w:tcW w:w="1812" w:type="dxa"/>
+          </w:tcPr>
+          <w:p>
+            <w:pPr>
+              <w:rPr>
+                <w:sz w:val="24"/>
+                <w:szCs w:val="24"/>
+              </w:rPr>
+            </w:pPr>
+          </w:p>
+        </w:tc>
+        <w:tc>
+          <w:tcPr>
+            <w:tcW w:w="1812" w:type="dxa"/>
+          </w:tcPr>
+          <w:p>
+            <w:pPr>
+              <w:rPr>
+                <w:sz w:val="24"/>
+                <w:szCs w:val="24"/>
+              </w:rPr>
+            </w:pPr>
+          </w:p>
+        </w:tc>
+        <w:tc>
+          <w:tcPr>
+            <w:tcW w:w="1813" w:type="dxa"/>
+          </w:tcPr>
+          <w:p>
+            <w:pPr>
+              <w:rPr>
+                <w:sz w:val="24"/>
+                <w:szCs w:val="24"/>
+              </w:rPr>
+            </w:pPr>
+          </w:p>
+        </w:tc>
+        <w:tc>
+          <w:tcPr>
+            <w:tcW w:w="1813" w:type="dxa"/>
+          </w:tcPr>
+          <w:p>
+            <w:pPr>
+              <w:rPr>
+                <w:sz w:val="24"/>
+                <w:szCs w:val="24"/>
+              </w:rPr>
+            </w:pPr>
+          </w:p>
+        </w:tc>
+      </w:tr>
+      <w:tr>
+        <w:tc>
+          <w:tcPr>
+            <w:tcW w:w="1812" w:type="dxa"/>
+          </w:tcPr>
+          <w:p>
+            <w:pPr>
+              <w:rPr>
+                <w:sz w:val="24"/>
+                <w:szCs w:val="24"/>
+              </w:rPr>
+            </w:pPr>
+          </w:p>
+        </w:tc>
+        <w:tc>
+          <w:tcPr>
+            <w:tcW w:w="1812" w:type="dxa"/>
+          </w:tcPr>
+          <w:p>
+            <w:pPr>
+              <w:rPr>
+                <w:sz w:val="24"/>
+                <w:szCs w:val="24"/>
+              </w:rPr>
+            </w:pPr>
+          </w:p>
+        </w:tc>
+        <w:tc>
+          <w:tcPr>
+            <w:tcW w:w="1812" w:type="dxa"/>
+          </w:tcPr>
+          <w:p>
+            <w:pPr>
+              <w:rPr>
+                <w:sz w:val="24"/>
+                <w:szCs w:val="24"/>
+              </w:rPr>
+            </w:pPr>
+          </w:p>
+        </w:tc>
+        <w:tc>
+          <w:tcPr>
+            <w:tcW w:w="1813" w:type="dxa"/>
+          </w:tcPr>
+          <w:p>
+            <w:pPr>
+              <w:rPr>
+                <w:sz w:val="24"/>
+                <w:szCs w:val="24"/>
+              </w:rPr>
+            </w:pPr>
+          </w:p>
+        </w:tc>
+        <w:tc>
+          <w:tcPr>
+            <w:tcW w:w="1813" w:type="dxa"/>
+          </w:tcPr>
+          <w:p>
+            <w:pPr>
+              <w:rPr>
+                <w:sz w:val="24"/>
+                <w:szCs w:val="24"/>
+              </w:rPr>
+            </w:pPr>
+          </w:p>
+        </w:tc>
+      </w:tr>
+    </w:tbl>
+    <w:p>
+      <w:pPr>
+        <w:rPr>
+          <w:sz w:val="24"/>
+          <w:szCs w:val="24"/>
+        </w:rPr>
+      </w:pPr>
+    </w:p>
+    <w:p>
+      <w:pPr>
+        <w:rPr>
+          <w:sz w:val="24"/>
+          <w:szCs w:val="24"/>
+        </w:rPr>
+      </w:pPr>
+      <w:r>
+        <w:rPr>
+          <w:sz w:val="24"/>
+          <w:szCs w:val="24"/>
+        </w:rPr>
+        <w:t xml:space="preserve">Méthode </w:t>
+      </w:r>
+      <w:proofErr w:type="spellStart"/>
+      <w:r>
+        <w:rPr>
+          <w:sz w:val="24"/>
+          <w:szCs w:val="24"/>
+        </w:rPr>
+        <w:t>nbCroisement</w:t>
+      </w:r>
+      <w:proofErr w:type="spellEnd"/>
+      <w:r>
+        <w:rPr>
+          <w:sz w:val="24"/>
+          <w:szCs w:val="24"/>
+        </w:rPr>
+        <w:t>()</w:t>
+      </w:r>
+    </w:p>
+    <w:tbl>
+      <w:tblPr>
+        <w:tblStyle w:val="Grilledutableau"/>
+        <w:tblW w:w="0" w:type="auto"/>
+        <w:tblLook w:val="04A0" w:firstRow="1" w:lastRow="0" w:firstColumn="1" w:lastColumn="0" w:noHBand="0" w:noVBand="1"/>
+      </w:tblPr>
+      <w:tblGrid>
+        <w:gridCol w:w="1812"/>
+        <w:gridCol w:w="1812"/>
+        <w:gridCol w:w="1812"/>
+        <w:gridCol w:w="1813"/>
+        <w:gridCol w:w="1813"/>
+      </w:tblGrid>
+      <w:tr>
+        <w:tc>
+          <w:tcPr>
+            <w:tcW w:w="1812" w:type="dxa"/>
+          </w:tcPr>
+          <w:p>
+            <w:pPr>
+              <w:rPr>
+                <w:sz w:val="24"/>
+                <w:szCs w:val="24"/>
+              </w:rPr>
+            </w:pPr>
+            <w:r>
+              <w:rPr>
+                <w:sz w:val="24"/>
+                <w:szCs w:val="24"/>
+              </w:rPr>
+              <w:t>Cas n°</w:t>
+            </w:r>
+          </w:p>
+        </w:tc>
+        <w:tc>
+          <w:tcPr>
+            <w:tcW w:w="1812" w:type="dxa"/>
+          </w:tcPr>
+          <w:p>
+            <w:pPr>
+              <w:rPr>
+                <w:sz w:val="24"/>
+                <w:szCs w:val="24"/>
+              </w:rPr>
+            </w:pPr>
+            <w:r>
+              <w:rPr>
+                <w:sz w:val="24"/>
+                <w:szCs w:val="24"/>
+              </w:rPr>
+              <w:t>Explication</w:t>
+            </w:r>
+          </w:p>
+        </w:tc>
+        <w:tc>
+          <w:tcPr>
+            <w:tcW w:w="1812" w:type="dxa"/>
+          </w:tcPr>
+          <w:p>
+            <w:pPr>
+              <w:rPr>
+                <w:sz w:val="24"/>
+                <w:szCs w:val="24"/>
+              </w:rPr>
+            </w:pPr>
+            <w:r>
+              <w:rPr>
+                <w:sz w:val="24"/>
+                <w:szCs w:val="24"/>
+              </w:rPr>
+              <w:t>Numéro du Vol</w:t>
+            </w:r>
+          </w:p>
+        </w:tc>
+        <w:tc>
+          <w:tcPr>
+            <w:tcW w:w="1813" w:type="dxa"/>
+          </w:tcPr>
+          <w:p>
+            <w:pPr>
+              <w:rPr>
+                <w:sz w:val="24"/>
+                <w:szCs w:val="24"/>
+              </w:rPr>
+            </w:pPr>
+            <w:r>
+              <w:rPr>
+                <w:sz w:val="24"/>
+                <w:szCs w:val="24"/>
+              </w:rPr>
+              <w:t>IN</w:t>
+            </w:r>
+          </w:p>
+        </w:tc>
+        <w:tc>
+          <w:tcPr>
+            <w:tcW w:w="1813" w:type="dxa"/>
+          </w:tcPr>
+          <w:p>
+            <w:pPr>
+              <w:rPr>
+                <w:sz w:val="24"/>
+                <w:szCs w:val="24"/>
+              </w:rPr>
+            </w:pPr>
+            <w:r>
+              <w:rPr>
+                <w:sz w:val="24"/>
+                <w:szCs w:val="24"/>
+              </w:rPr>
+              <w:t>OUT</w:t>
+            </w:r>
+          </w:p>
+        </w:tc>
+      </w:tr>
+      <w:tr>
+        <w:tc>
+          <w:tcPr>
+            <w:tcW w:w="1812" w:type="dxa"/>
+          </w:tcPr>
+          <w:p>
+            <w:pPr>
+              <w:rPr>
+                <w:sz w:val="24"/>
+                <w:szCs w:val="24"/>
+              </w:rPr>
+            </w:pPr>
+          </w:p>
+        </w:tc>
+        <w:tc>
+          <w:tcPr>
+            <w:tcW w:w="1812" w:type="dxa"/>
+          </w:tcPr>
+          <w:p>
+            <w:pPr>
+              <w:rPr>
+                <w:sz w:val="24"/>
+                <w:szCs w:val="24"/>
+              </w:rPr>
+            </w:pPr>
+          </w:p>
+        </w:tc>
+        <w:tc>
+          <w:tcPr>
+            <w:tcW w:w="1812" w:type="dxa"/>
+          </w:tcPr>
+          <w:p>
+            <w:pPr>
+              <w:rPr>
+                <w:sz w:val="24"/>
+                <w:szCs w:val="24"/>
+              </w:rPr>
+            </w:pPr>
+          </w:p>
+        </w:tc>
+        <w:tc>
+          <w:tcPr>
+            <w:tcW w:w="1813" w:type="dxa"/>
+          </w:tcPr>
+          <w:p>
+            <w:pPr>
+              <w:rPr>
+                <w:sz w:val="24"/>
+                <w:szCs w:val="24"/>
+              </w:rPr>
+            </w:pPr>
+          </w:p>
+        </w:tc>
+        <w:tc>
+          <w:tcPr>
+            <w:tcW w:w="1813" w:type="dxa"/>
+          </w:tcPr>
+          <w:p>
+            <w:pPr>
+              <w:rPr>
+                <w:sz w:val="24"/>
+                <w:szCs w:val="24"/>
+              </w:rPr>
+            </w:pPr>
+          </w:p>
+        </w:tc>
+      </w:tr>
+      <w:tr>
+        <w:tc>
+          <w:tcPr>
+            <w:tcW w:w="1812" w:type="dxa"/>
+          </w:tcPr>
+          <w:p>
+            <w:pPr>
+              <w:rPr>
+                <w:sz w:val="24"/>
+                <w:szCs w:val="24"/>
+              </w:rPr>
+            </w:pPr>
+          </w:p>
+        </w:tc>
+        <w:tc>
+          <w:tcPr>
+            <w:tcW w:w="1812" w:type="dxa"/>
+          </w:tcPr>
+          <w:p>
+            <w:pPr>
+              <w:rPr>
+                <w:sz w:val="24"/>
+                <w:szCs w:val="24"/>
+              </w:rPr>
+            </w:pPr>
+          </w:p>
+        </w:tc>
+        <w:tc>
+          <w:tcPr>
+            <w:tcW w:w="1812" w:type="dxa"/>
+          </w:tcPr>
+          <w:p>
+            <w:pPr>
+              <w:rPr>
+                <w:sz w:val="24"/>
+                <w:szCs w:val="24"/>
+              </w:rPr>
+            </w:pPr>
+          </w:p>
+        </w:tc>
+        <w:tc>
+          <w:tcPr>
+            <w:tcW w:w="1813" w:type="dxa"/>
+          </w:tcPr>
+          <w:p>
+            <w:pPr>
+              <w:rPr>
+                <w:sz w:val="24"/>
+                <w:szCs w:val="24"/>
+              </w:rPr>
+            </w:pPr>
+          </w:p>
+        </w:tc>
+        <w:tc>
+          <w:tcPr>
+            <w:tcW w:w="1813" w:type="dxa"/>
+          </w:tcPr>
+          <w:p>
+            <w:pPr>
+              <w:rPr>
+                <w:sz w:val="24"/>
+                <w:szCs w:val="24"/>
+              </w:rPr>
+            </w:pPr>
+          </w:p>
+        </w:tc>
+      </w:tr>
+    </w:tbl>
+    <w:p>
+      <w:pPr>
+        <w:rPr>
+          <w:sz w:val="24"/>
+          <w:szCs w:val="24"/>
+        </w:rPr>
+      </w:pPr>
+    </w:p>
+    <w:p>
+      <w:pPr>
+        <w:rPr>
+          <w:sz w:val="24"/>
+          <w:szCs w:val="24"/>
+        </w:rPr>
+      </w:pPr>
+      <w:r>
+        <w:rPr>
+          <w:sz w:val="24"/>
+          <w:szCs w:val="24"/>
+        </w:rPr>
+        <w:t xml:space="preserve">Méthode </w:t>
+      </w:r>
+      <w:proofErr w:type="spellStart"/>
+      <w:r>
+        <w:rPr>
+          <w:sz w:val="24"/>
+          <w:szCs w:val="24"/>
+        </w:rPr>
+        <w:t>ciblesAtteintes</w:t>
+      </w:r>
+      <w:proofErr w:type="spellEnd"/>
+      <w:r>
+        <w:rPr>
+          <w:sz w:val="24"/>
+          <w:szCs w:val="24"/>
+        </w:rPr>
+        <w:t>(</w:t>
+      </w:r>
+      <w:proofErr w:type="spellStart"/>
+      <w:r>
+        <w:rPr>
+          <w:sz w:val="24"/>
+          <w:szCs w:val="24"/>
+        </w:rPr>
+        <w:t>Coordonnees</w:t>
+      </w:r>
+      <w:proofErr w:type="spellEnd"/>
+      <w:r>
+        <w:rPr>
+          <w:sz w:val="24"/>
+          <w:szCs w:val="24"/>
+        </w:rPr>
+        <w:t>[] cibles)</w:t>
+      </w:r>
+    </w:p>
+    <w:tbl>
+      <w:tblPr>
+        <w:tblStyle w:val="Grilledutableau"/>
+        <w:tblW w:w="0" w:type="auto"/>
+        <w:tblLook w:val="04A0" w:firstRow="1" w:lastRow="0" w:firstColumn="1" w:lastColumn="0" w:noHBand="0" w:noVBand="1"/>
+      </w:tblPr>
+      <w:tblGrid>
+        <w:gridCol w:w="1812"/>
+        <w:gridCol w:w="1812"/>
+        <w:gridCol w:w="1812"/>
+        <w:gridCol w:w="1813"/>
+        <w:gridCol w:w="1813"/>
+      </w:tblGrid>
+      <w:tr>
+        <w:tc>
+          <w:tcPr>
+            <w:tcW w:w="1812" w:type="dxa"/>
+          </w:tcPr>
+          <w:p>
+            <w:pPr>
+              <w:rPr>
+                <w:sz w:val="24"/>
+                <w:szCs w:val="24"/>
+              </w:rPr>
+            </w:pPr>
+            <w:r>
+              <w:rPr>
+                <w:sz w:val="24"/>
+                <w:szCs w:val="24"/>
+              </w:rPr>
+              <w:t>Cas n°</w:t>
+            </w:r>
+          </w:p>
+        </w:tc>
+        <w:tc>
+          <w:tcPr>
+            <w:tcW w:w="1812" w:type="dxa"/>
+          </w:tcPr>
+          <w:p>
+            <w:pPr>
+              <w:rPr>
+                <w:sz w:val="24"/>
+                <w:szCs w:val="24"/>
+              </w:rPr>
+            </w:pPr>
+            <w:r>
+              <w:rPr>
+                <w:sz w:val="24"/>
+                <w:szCs w:val="24"/>
+              </w:rPr>
+              <w:t>Explication</w:t>
+            </w:r>
+          </w:p>
+        </w:tc>
+        <w:tc>
+          <w:tcPr>
+            <w:tcW w:w="1812" w:type="dxa"/>
+          </w:tcPr>
+          <w:p>
+            <w:pPr>
+              <w:rPr>
+                <w:sz w:val="24"/>
+                <w:szCs w:val="24"/>
+              </w:rPr>
+            </w:pPr>
+            <w:r>
+              <w:rPr>
+                <w:sz w:val="24"/>
+                <w:szCs w:val="24"/>
+              </w:rPr>
+              <w:t>Numéro du Vol</w:t>
+            </w:r>
+          </w:p>
+        </w:tc>
+        <w:tc>
+          <w:tcPr>
+            <w:tcW w:w="1813" w:type="dxa"/>
+          </w:tcPr>
+          <w:p>
+            <w:pPr>
+              <w:rPr>
+                <w:sz w:val="24"/>
+                <w:szCs w:val="24"/>
+              </w:rPr>
+            </w:pPr>
+            <w:r>
+              <w:rPr>
+                <w:sz w:val="24"/>
+                <w:szCs w:val="24"/>
+              </w:rPr>
+              <w:t>IN</w:t>
+            </w:r>
+          </w:p>
+        </w:tc>
+        <w:tc>
+          <w:tcPr>
+            <w:tcW w:w="1813" w:type="dxa"/>
+          </w:tcPr>
+          <w:p>
+            <w:pPr>
+              <w:rPr>
+                <w:sz w:val="24"/>
+                <w:szCs w:val="24"/>
+              </w:rPr>
+            </w:pPr>
+            <w:r>
+              <w:rPr>
+                <w:sz w:val="24"/>
+                <w:szCs w:val="24"/>
+              </w:rPr>
+              <w:t>OUT</w:t>
+            </w:r>
+          </w:p>
+        </w:tc>
+      </w:tr>
+      <w:tr>
+        <w:tc>
+          <w:tcPr>
+            <w:tcW w:w="1812" w:type="dxa"/>
+          </w:tcPr>
+          <w:p>
+            <w:pPr>
+              <w:rPr>
+                <w:sz w:val="24"/>
+                <w:szCs w:val="24"/>
+              </w:rPr>
+            </w:pPr>
+          </w:p>
+        </w:tc>
+        <w:tc>
+          <w:tcPr>
+            <w:tcW w:w="1812" w:type="dxa"/>
+          </w:tcPr>
+          <w:p>
+            <w:pPr>
+              <w:rPr>
+                <w:sz w:val="24"/>
+                <w:szCs w:val="24"/>
+              </w:rPr>
+            </w:pPr>
+          </w:p>
+        </w:tc>
+        <w:tc>
+          <w:tcPr>
+            <w:tcW w:w="1812" w:type="dxa"/>
+          </w:tcPr>
+          <w:p>
+            <w:pPr>
+              <w:rPr>
+                <w:sz w:val="24"/>
+                <w:szCs w:val="24"/>
+              </w:rPr>
+            </w:pPr>
+          </w:p>
+        </w:tc>
+        <w:tc>
+          <w:tcPr>
+            <w:tcW w:w="1813" w:type="dxa"/>
+          </w:tcPr>
+          <w:p>
+            <w:pPr>
+              <w:rPr>
+                <w:sz w:val="24"/>
+                <w:szCs w:val="24"/>
+              </w:rPr>
+            </w:pPr>
+          </w:p>
+        </w:tc>
+        <w:tc>
+          <w:tcPr>
+            <w:tcW w:w="1813" w:type="dxa"/>
+          </w:tcPr>
+          <w:p>
+            <w:pPr>
+              <w:rPr>
+                <w:sz w:val="24"/>
+                <w:szCs w:val="24"/>
+              </w:rPr>
+            </w:pPr>
+          </w:p>
+        </w:tc>
+      </w:tr>
+      <w:tr>
+        <w:tc>
+          <w:tcPr>
+            <w:tcW w:w="1812" w:type="dxa"/>
+          </w:tcPr>
+          <w:p>
+            <w:pPr>
+              <w:rPr>
+                <w:sz w:val="24"/>
+                <w:szCs w:val="24"/>
+              </w:rPr>
+            </w:pPr>
+          </w:p>
+        </w:tc>
+        <w:tc>
+          <w:tcPr>
+            <w:tcW w:w="1812" w:type="dxa"/>
+          </w:tcPr>
+          <w:p>
+            <w:pPr>
+              <w:rPr>
+                <w:sz w:val="24"/>
+                <w:szCs w:val="24"/>
+              </w:rPr>
+            </w:pPr>
+          </w:p>
+        </w:tc>
+        <w:tc>
+          <w:tcPr>
+            <w:tcW w:w="1812" w:type="dxa"/>
+          </w:tcPr>
+          <w:p>
+            <w:pPr>
+              <w:rPr>
+                <w:sz w:val="24"/>
+                <w:szCs w:val="24"/>
+              </w:rPr>
+            </w:pPr>
+          </w:p>
+        </w:tc>
+        <w:tc>
+          <w:tcPr>
+            <w:tcW w:w="1813" w:type="dxa"/>
+          </w:tcPr>
+          <w:p>
+            <w:pPr>
+              <w:rPr>
+                <w:sz w:val="24"/>
+                <w:szCs w:val="24"/>
+              </w:rPr>
+            </w:pPr>
+          </w:p>
+        </w:tc>
+        <w:tc>
+          <w:tcPr>
+            <w:tcW w:w="1813" w:type="dxa"/>
+          </w:tcPr>
+          <w:p>
+            <w:pPr>
+              <w:rPr>
+                <w:sz w:val="24"/>
+                <w:szCs w:val="24"/>
+              </w:rPr>
+            </w:pPr>
+          </w:p>
+        </w:tc>
+      </w:tr>
+    </w:tbl>
+    <w:p>
+      <w:pPr>
+        <w:rPr>
+          <w:sz w:val="24"/>
+          <w:szCs w:val="24"/>
+        </w:rPr>
+      </w:pPr>
+    </w:p>
+    <w:p>
+      <w:pPr>
+        <w:rPr>
+          <w:sz w:val="24"/>
+          <w:szCs w:val="24"/>
+        </w:rPr>
+      </w:pPr>
+      <w:r>
+        <w:rPr>
+          <w:sz w:val="24"/>
+          <w:szCs w:val="24"/>
+        </w:rPr>
+        <w:t xml:space="preserve">Méthode </w:t>
+      </w:r>
+      <w:proofErr w:type="spellStart"/>
+      <w:r>
+        <w:rPr>
+          <w:sz w:val="24"/>
+          <w:szCs w:val="24"/>
+        </w:rPr>
+        <w:t>nbCibleAtteintesParcoursImpose</w:t>
+      </w:r>
+      <w:proofErr w:type="spellEnd"/>
+      <w:r>
+        <w:rPr>
+          <w:sz w:val="24"/>
+          <w:szCs w:val="24"/>
+        </w:rPr>
+        <w:t xml:space="preserve"> </w:t>
+      </w:r>
       <w:bookmarkStart w:id="0" w:name="_GoBack"/>
       <w:bookmarkEnd w:id="0"/>
-    </w:p>
-    <w:p>
-      <w:pPr>
-        <w:rPr>
-          <w:sz w:val="24"/>
-          <w:szCs w:val="24"/>
-        </w:rPr>
-      </w:pPr>
-    </w:p>
-    <w:p>
-      <w:pPr>
-        <w:rPr>
-          <w:sz w:val="24"/>
-          <w:szCs w:val="24"/>
-        </w:rPr>
-      </w:pPr>
-      <w:r>
-        <w:rPr>
-          <w:sz w:val="24"/>
-          <w:szCs w:val="24"/>
-        </w:rPr>
-        <w:lastRenderedPageBreak/>
+      <w:r>
+        <w:rPr>
+          <w:sz w:val="24"/>
+          <w:szCs w:val="24"/>
+        </w:rPr>
+        <w:t xml:space="preserve">(Coordonnees[] </w:t>
+      </w:r>
+      <w:proofErr w:type="spellStart"/>
+      <w:r>
+        <w:rPr>
+          <w:sz w:val="24"/>
+          <w:szCs w:val="24"/>
+        </w:rPr>
+        <w:t>ParcoursImpose</w:t>
+      </w:r>
+      <w:proofErr w:type="spellEnd"/>
+      <w:r>
+        <w:rPr>
+          <w:sz w:val="24"/>
+          <w:szCs w:val="24"/>
+        </w:rPr>
+        <w:t>)</w:t>
+      </w:r>
+    </w:p>
+    <w:tbl>
+      <w:tblPr>
+        <w:tblStyle w:val="Grilledutableau"/>
+        <w:tblW w:w="0" w:type="auto"/>
+        <w:tblLook w:val="04A0" w:firstRow="1" w:lastRow="0" w:firstColumn="1" w:lastColumn="0" w:noHBand="0" w:noVBand="1"/>
+      </w:tblPr>
+      <w:tblGrid>
+        <w:gridCol w:w="1812"/>
+        <w:gridCol w:w="1812"/>
+        <w:gridCol w:w="1812"/>
+        <w:gridCol w:w="1813"/>
+        <w:gridCol w:w="1813"/>
+      </w:tblGrid>
+      <w:tr>
+        <w:tc>
+          <w:tcPr>
+            <w:tcW w:w="1812" w:type="dxa"/>
+          </w:tcPr>
+          <w:p>
+            <w:pPr>
+              <w:rPr>
+                <w:sz w:val="24"/>
+                <w:szCs w:val="24"/>
+              </w:rPr>
+            </w:pPr>
+            <w:r>
+              <w:rPr>
+                <w:sz w:val="24"/>
+                <w:szCs w:val="24"/>
+              </w:rPr>
+              <w:t>Cas n°</w:t>
+            </w:r>
+          </w:p>
+        </w:tc>
+        <w:tc>
+          <w:tcPr>
+            <w:tcW w:w="1812" w:type="dxa"/>
+          </w:tcPr>
+          <w:p>
+            <w:pPr>
+              <w:rPr>
+                <w:sz w:val="24"/>
+                <w:szCs w:val="24"/>
+              </w:rPr>
+            </w:pPr>
+            <w:r>
+              <w:rPr>
+                <w:sz w:val="24"/>
+                <w:szCs w:val="24"/>
+              </w:rPr>
+              <w:t>Explication</w:t>
+            </w:r>
+          </w:p>
+        </w:tc>
+        <w:tc>
+          <w:tcPr>
+            <w:tcW w:w="1812" w:type="dxa"/>
+          </w:tcPr>
+          <w:p>
+            <w:pPr>
+              <w:rPr>
+                <w:sz w:val="24"/>
+                <w:szCs w:val="24"/>
+              </w:rPr>
+            </w:pPr>
+            <w:r>
+              <w:rPr>
+                <w:sz w:val="24"/>
+                <w:szCs w:val="24"/>
+              </w:rPr>
+              <w:t>Numéro du Vol</w:t>
+            </w:r>
+          </w:p>
+        </w:tc>
+        <w:tc>
+          <w:tcPr>
+            <w:tcW w:w="1813" w:type="dxa"/>
+          </w:tcPr>
+          <w:p>
+            <w:pPr>
+              <w:rPr>
+                <w:sz w:val="24"/>
+                <w:szCs w:val="24"/>
+              </w:rPr>
+            </w:pPr>
+            <w:r>
+              <w:rPr>
+                <w:sz w:val="24"/>
+                <w:szCs w:val="24"/>
+              </w:rPr>
+              <w:t>IN</w:t>
+            </w:r>
+          </w:p>
+        </w:tc>
+        <w:tc>
+          <w:tcPr>
+            <w:tcW w:w="1813" w:type="dxa"/>
+          </w:tcPr>
+          <w:p>
+            <w:pPr>
+              <w:rPr>
+                <w:sz w:val="24"/>
+                <w:szCs w:val="24"/>
+              </w:rPr>
+            </w:pPr>
+            <w:r>
+              <w:rPr>
+                <w:sz w:val="24"/>
+                <w:szCs w:val="24"/>
+              </w:rPr>
+              <w:t>OUT</w:t>
+            </w:r>
+          </w:p>
+        </w:tc>
+      </w:tr>
+      <w:tr>
+        <w:tc>
+          <w:tcPr>
+            <w:tcW w:w="1812" w:type="dxa"/>
+          </w:tcPr>
+          <w:p>
+            <w:pPr>
+              <w:rPr>
+                <w:sz w:val="24"/>
+                <w:szCs w:val="24"/>
+              </w:rPr>
+            </w:pPr>
+          </w:p>
+        </w:tc>
+        <w:tc>
+          <w:tcPr>
+            <w:tcW w:w="1812" w:type="dxa"/>
+          </w:tcPr>
+          <w:p>
+            <w:pPr>
+              <w:rPr>
+                <w:sz w:val="24"/>
+                <w:szCs w:val="24"/>
+              </w:rPr>
+            </w:pPr>
+          </w:p>
+        </w:tc>
+        <w:tc>
+          <w:tcPr>
+            <w:tcW w:w="1812" w:type="dxa"/>
+          </w:tcPr>
+          <w:p>
+            <w:pPr>
+              <w:rPr>
+                <w:sz w:val="24"/>
+                <w:szCs w:val="24"/>
+              </w:rPr>
+            </w:pPr>
+          </w:p>
+        </w:tc>
+        <w:tc>
+          <w:tcPr>
+            <w:tcW w:w="1813" w:type="dxa"/>
+          </w:tcPr>
+          <w:p>
+            <w:pPr>
+              <w:rPr>
+                <w:sz w:val="24"/>
+                <w:szCs w:val="24"/>
+              </w:rPr>
+            </w:pPr>
+          </w:p>
+        </w:tc>
+        <w:tc>
+          <w:tcPr>
+            <w:tcW w:w="1813" w:type="dxa"/>
+          </w:tcPr>
+          <w:p>
+            <w:pPr>
+              <w:rPr>
+                <w:sz w:val="24"/>
+                <w:szCs w:val="24"/>
+              </w:rPr>
+            </w:pPr>
+          </w:p>
+        </w:tc>
+      </w:tr>
+      <w:tr>
+        <w:tc>
+          <w:tcPr>
+            <w:tcW w:w="1812" w:type="dxa"/>
+          </w:tcPr>
+          <w:p>
+            <w:pPr>
+              <w:rPr>
+                <w:sz w:val="24"/>
+                <w:szCs w:val="24"/>
+              </w:rPr>
+            </w:pPr>
+          </w:p>
+        </w:tc>
+        <w:tc>
+          <w:tcPr>
+            <w:tcW w:w="1812" w:type="dxa"/>
+          </w:tcPr>
+          <w:p>
+            <w:pPr>
+              <w:rPr>
+                <w:sz w:val="24"/>
+                <w:szCs w:val="24"/>
+              </w:rPr>
+            </w:pPr>
+          </w:p>
+        </w:tc>
+        <w:tc>
+          <w:tcPr>
+            <w:tcW w:w="1812" w:type="dxa"/>
+          </w:tcPr>
+          <w:p>
+            <w:pPr>
+              <w:rPr>
+                <w:sz w:val="24"/>
+                <w:szCs w:val="24"/>
+              </w:rPr>
+            </w:pPr>
+          </w:p>
+        </w:tc>
+        <w:tc>
+          <w:tcPr>
+            <w:tcW w:w="1813" w:type="dxa"/>
+          </w:tcPr>
+          <w:p>
+            <w:pPr>
+              <w:rPr>
+                <w:sz w:val="24"/>
+                <w:szCs w:val="24"/>
+              </w:rPr>
+            </w:pPr>
+          </w:p>
+        </w:tc>
+        <w:tc>
+          <w:tcPr>
+            <w:tcW w:w="1813" w:type="dxa"/>
+          </w:tcPr>
+          <w:p>
+            <w:pPr>
+              <w:rPr>
+                <w:sz w:val="24"/>
+                <w:szCs w:val="24"/>
+              </w:rPr>
+            </w:pPr>
+          </w:p>
+        </w:tc>
+      </w:tr>
+    </w:tbl>
+    <w:p>
+      <w:pPr>
+        <w:rPr>
+          <w:sz w:val="24"/>
+          <w:szCs w:val="24"/>
+        </w:rPr>
+      </w:pPr>
+    </w:p>
+    <w:p>
+      <w:pPr>
+        <w:rPr>
+          <w:sz w:val="24"/>
+          <w:szCs w:val="24"/>
+        </w:rPr>
+      </w:pPr>
+    </w:p>
+    <w:p>
+      <w:pPr>
+        <w:rPr>
+          <w:sz w:val="24"/>
+          <w:szCs w:val="24"/>
+        </w:rPr>
+      </w:pPr>
+    </w:p>
+    <w:p>
+      <w:pPr>
+        <w:rPr>
+          <w:sz w:val="24"/>
+          <w:szCs w:val="24"/>
+        </w:rPr>
+      </w:pPr>
+    </w:p>
+    <w:p>
+      <w:pPr>
+        <w:rPr>
+          <w:sz w:val="24"/>
+          <w:szCs w:val="24"/>
+        </w:rPr>
+      </w:pPr>
+    </w:p>
+    <w:p>
+      <w:pPr>
+        <w:rPr>
+          <w:sz w:val="24"/>
+          <w:szCs w:val="24"/>
+        </w:rPr>
+      </w:pPr>
+    </w:p>
+    <w:p>
+      <w:pPr>
+        <w:rPr>
+          <w:sz w:val="24"/>
+          <w:szCs w:val="24"/>
+        </w:rPr>
+      </w:pPr>
+    </w:p>
+    <w:p>
+      <w:pPr>
+        <w:rPr>
+          <w:sz w:val="24"/>
+          <w:szCs w:val="24"/>
+        </w:rPr>
+      </w:pPr>
+    </w:p>
+    <w:p>
+      <w:pPr>
+        <w:rPr>
+          <w:sz w:val="24"/>
+          <w:szCs w:val="24"/>
+        </w:rPr>
+      </w:pPr>
+    </w:p>
+    <w:p>
+      <w:pPr>
+        <w:rPr>
+          <w:sz w:val="24"/>
+          <w:szCs w:val="24"/>
+        </w:rPr>
+      </w:pPr>
+    </w:p>
+    <w:p>
+      <w:pPr>
+        <w:rPr>
+          <w:sz w:val="24"/>
+          <w:szCs w:val="24"/>
+        </w:rPr>
+      </w:pPr>
+    </w:p>
+    <w:p>
+      <w:pPr>
+        <w:rPr>
+          <w:sz w:val="24"/>
+          <w:szCs w:val="24"/>
+        </w:rPr>
+      </w:pPr>
+    </w:p>
+    <w:p>
+      <w:pPr>
+        <w:rPr>
+          <w:sz w:val="24"/>
+          <w:szCs w:val="24"/>
+        </w:rPr>
+      </w:pPr>
+    </w:p>
+    <w:p>
+      <w:pPr>
+        <w:rPr>
+          <w:sz w:val="24"/>
+          <w:szCs w:val="24"/>
+        </w:rPr>
+      </w:pPr>
+    </w:p>
+    <w:p>
+      <w:pPr>
+        <w:rPr>
+          <w:sz w:val="24"/>
+          <w:szCs w:val="24"/>
+        </w:rPr>
+      </w:pPr>
+    </w:p>
+    <w:p>
+      <w:pPr>
+        <w:rPr>
+          <w:sz w:val="24"/>
+          <w:szCs w:val="24"/>
+        </w:rPr>
+      </w:pPr>
+    </w:p>
+    <w:p>
+      <w:pPr>
+        <w:rPr>
+          <w:sz w:val="24"/>
+          <w:szCs w:val="24"/>
+        </w:rPr>
+      </w:pPr>
+    </w:p>
+    <w:p>
+      <w:pPr>
+        <w:rPr>
+          <w:sz w:val="24"/>
+          <w:szCs w:val="24"/>
+        </w:rPr>
+      </w:pPr>
+    </w:p>
+    <w:p>
+      <w:pPr>
+        <w:rPr>
+          <w:sz w:val="24"/>
+          <w:szCs w:val="24"/>
+        </w:rPr>
+      </w:pPr>
+    </w:p>
+    <w:p>
+      <w:pPr>
+        <w:rPr>
+          <w:sz w:val="24"/>
+          <w:szCs w:val="24"/>
+        </w:rPr>
+      </w:pPr>
+    </w:p>
+    <w:p>
+      <w:pPr>
+        <w:rPr>
+          <w:sz w:val="24"/>
+          <w:szCs w:val="24"/>
+        </w:rPr>
+      </w:pPr>
+    </w:p>
+    <w:p>
+      <w:pPr>
+        <w:rPr>
+          <w:sz w:val="24"/>
+          <w:szCs w:val="24"/>
+        </w:rPr>
+      </w:pPr>
+    </w:p>
+    <w:p>
+      <w:pPr>
+        <w:rPr>
+          <w:sz w:val="24"/>
+          <w:szCs w:val="24"/>
+        </w:rPr>
+      </w:pPr>
+    </w:p>
+    <w:p>
+      <w:pPr>
+        <w:rPr>
+          <w:sz w:val="24"/>
+          <w:szCs w:val="24"/>
+        </w:rPr>
+      </w:pPr>
+      <w:r>
+        <w:rPr>
+          <w:sz w:val="24"/>
+          <w:szCs w:val="24"/>
+        </w:rPr>
         <w:t>Conclusion</w:t>
       </w:r>
     </w:p>
@@ -1900,7 +3874,7 @@
       </w:r>
     </w:p>
     <w:sectPr>
-      <w:headerReference w:type="default" r:id="rId7"/>
+      <w:headerReference w:type="default" r:id="rId11"/>
       <w:pgSz w:w="11906" w:h="16838"/>
       <w:pgMar w:top="1417" w:right="1417" w:bottom="1417" w:left="1417" w:header="708" w:footer="708" w:gutter="0"/>
       <w:pgNumType w:start="0"/>
@@ -2575,6 +4549,25 @@
       <w:lang w:eastAsia="fr-BE"/>
     </w:rPr>
   </w:style>
+  <w:style w:type="table" w:styleId="Grilledutableau">
+    <w:name w:val="Table Grid"/>
+    <w:basedOn w:val="TableauNormal"/>
+    <w:uiPriority w:val="39"/>
+    <w:rsid w:val="009D3E62"/>
+    <w:pPr>
+      <w:spacing w:after="0" w:line="240" w:lineRule="auto"/>
+    </w:pPr>
+    <w:tblPr>
+      <w:tblBorders>
+        <w:top w:val="single" w:sz="4" w:space="0" w:color="auto"/>
+        <w:left w:val="single" w:sz="4" w:space="0" w:color="auto"/>
+        <w:bottom w:val="single" w:sz="4" w:space="0" w:color="auto"/>
+        <w:right w:val="single" w:sz="4" w:space="0" w:color="auto"/>
+        <w:insideH w:val="single" w:sz="4" w:space="0" w:color="auto"/>
+        <w:insideV w:val="single" w:sz="4" w:space="0" w:color="auto"/>
+      </w:tblBorders>
+    </w:tblPr>
+  </w:style>
 </w:styles>
 </file>
 

</xml_diff>

<commit_message>
Je sais plus, je suis trop fatigué :(
</commit_message>
<xml_diff>
--- a/ProjetEcrit.docx
+++ b/ProjetEcrit.docx
@@ -1954,14 +1954,7 @@
                 <w:sz w:val="24"/>
                 <w:szCs w:val="24"/>
               </w:rPr>
-              <w:t>éloigné</w:t>
-            </w:r>
-            <w:r>
-              <w:rPr>
-                <w:sz w:val="24"/>
-                <w:szCs w:val="24"/>
-              </w:rPr>
-              <w:t xml:space="preserve"> </w:t>
+              <w:t xml:space="preserve">éloigné </w:t>
             </w:r>
             <w:r>
               <w:rPr>
@@ -2165,14 +2158,7 @@
                       <w:sz w:val="24"/>
                       <w:szCs w:val="24"/>
                     </w:rPr>
-                    <w:t>Latitude</w:t>
-                  </w:r>
-                  <w:r>
-                    <w:rPr>
-                      <w:sz w:val="24"/>
-                      <w:szCs w:val="24"/>
-                    </w:rPr>
-                    <w:t> :</w:t>
+                    <w:t>Latitude :</w:t>
                   </w:r>
                 </w:p>
               </w:tc>
@@ -2194,14 +2180,7 @@
                       <w:sz w:val="24"/>
                       <w:szCs w:val="24"/>
                     </w:rPr>
-                    <w:t>Longitude</w:t>
-                  </w:r>
-                  <w:r>
-                    <w:rPr>
-                      <w:sz w:val="24"/>
-                      <w:szCs w:val="24"/>
-                    </w:rPr>
-                    <w:t> :</w:t>
+                    <w:t>Longitude :</w:t>
                   </w:r>
                 </w:p>
               </w:tc>
@@ -3039,28 +3018,7 @@
                 <w:sz w:val="24"/>
                 <w:szCs w:val="24"/>
               </w:rPr>
-              <w:t>1 c</w:t>
-            </w:r>
-            <w:r>
-              <w:rPr>
-                <w:sz w:val="24"/>
-                <w:szCs w:val="24"/>
-              </w:rPr>
-              <w:t xml:space="preserve">oordonnée est </w:t>
-            </w:r>
-            <w:r>
-              <w:rPr>
-                <w:sz w:val="24"/>
-                <w:szCs w:val="24"/>
-              </w:rPr>
-              <w:t>3</w:t>
-            </w:r>
-            <w:r>
-              <w:rPr>
-                <w:sz w:val="24"/>
-                <w:szCs w:val="24"/>
-              </w:rPr>
-              <w:t xml:space="preserve"> fois extrême</w:t>
+              <w:t>1 coordonnée est 3 fois extrême</w:t>
             </w:r>
           </w:p>
         </w:tc>
@@ -3155,14 +3113,7 @@
                       <w:sz w:val="24"/>
                       <w:szCs w:val="24"/>
                     </w:rPr>
-                    <w:t>Longi</w:t>
-                  </w:r>
-                  <w:r>
-                    <w:rPr>
-                      <w:sz w:val="24"/>
-                      <w:szCs w:val="24"/>
-                    </w:rPr>
-                    <w:t>tude</w:t>
+                    <w:t>Longitude</w:t>
                   </w:r>
                 </w:p>
               </w:tc>
@@ -3982,21 +3933,7 @@
                 <w:sz w:val="24"/>
                 <w:szCs w:val="24"/>
               </w:rPr>
-              <w:t xml:space="preserve">La coordonnée de </w:t>
-            </w:r>
-            <w:r>
-              <w:rPr>
-                <w:sz w:val="24"/>
-                <w:szCs w:val="24"/>
-              </w:rPr>
-              <w:t>d’arrivée</w:t>
-            </w:r>
-            <w:r>
-              <w:rPr>
-                <w:sz w:val="24"/>
-                <w:szCs w:val="24"/>
-              </w:rPr>
-              <w:t xml:space="preserve"> est la plus proche</w:t>
+              <w:t>La coordonnée de d’arrivée est la plus proche</w:t>
             </w:r>
           </w:p>
         </w:tc>
@@ -4381,14 +4318,7 @@
                 <w:sz w:val="24"/>
                 <w:szCs w:val="24"/>
               </w:rPr>
-              <w:t>Croisement segment</w:t>
-            </w:r>
-            <w:r>
-              <w:rPr>
-                <w:sz w:val="24"/>
-                <w:szCs w:val="24"/>
-              </w:rPr>
-              <w:t xml:space="preserve"> et point superposés</w:t>
+              <w:t>Croisement segment et point superposés</w:t>
             </w:r>
           </w:p>
         </w:tc>
@@ -4974,6 +4904,96 @@
                 <w:sz w:val="24"/>
                 <w:szCs w:val="24"/>
               </w:rPr>
+              <w:t>Vol de coordonnées dont deux coordonnées sont des doublons</w:t>
+            </w:r>
+            <w:bookmarkStart w:id="0" w:name="_GoBack"/>
+            <w:bookmarkEnd w:id="0"/>
+          </w:p>
+        </w:tc>
+        <w:tc>
+          <w:tcPr>
+            <w:tcW w:w="1041" w:type="dxa"/>
+          </w:tcPr>
+          <w:p>
+            <w:pPr>
+              <w:rPr>
+                <w:sz w:val="24"/>
+                <w:szCs w:val="24"/>
+              </w:rPr>
+            </w:pPr>
+          </w:p>
+        </w:tc>
+        <w:tc>
+          <w:tcPr>
+            <w:tcW w:w="1407" w:type="dxa"/>
+          </w:tcPr>
+          <w:p>
+            <w:pPr>
+              <w:rPr>
+                <w:sz w:val="24"/>
+                <w:szCs w:val="24"/>
+              </w:rPr>
+            </w:pPr>
+          </w:p>
+        </w:tc>
+        <w:tc>
+          <w:tcPr>
+            <w:tcW w:w="2898" w:type="dxa"/>
+          </w:tcPr>
+          <w:p>
+            <w:pPr>
+              <w:rPr>
+                <w:sz w:val="24"/>
+                <w:szCs w:val="24"/>
+              </w:rPr>
+            </w:pPr>
+            <w:r>
+              <w:rPr>
+                <w:sz w:val="24"/>
+                <w:szCs w:val="24"/>
+              </w:rPr>
+              <w:t>IllegalArgumentException</w:t>
+            </w:r>
+          </w:p>
+        </w:tc>
+      </w:tr>
+      <w:tr>
+        <w:tc>
+          <w:tcPr>
+            <w:tcW w:w="1442" w:type="dxa"/>
+          </w:tcPr>
+          <w:p>
+            <w:pPr>
+              <w:rPr>
+                <w:sz w:val="24"/>
+                <w:szCs w:val="24"/>
+              </w:rPr>
+            </w:pPr>
+            <w:r>
+              <w:rPr>
+                <w:sz w:val="24"/>
+                <w:szCs w:val="24"/>
+              </w:rPr>
+              <w:t>3</w:t>
+            </w:r>
+          </w:p>
+        </w:tc>
+        <w:tc>
+          <w:tcPr>
+            <w:tcW w:w="2274" w:type="dxa"/>
+          </w:tcPr>
+          <w:p>
+            <w:pPr>
+              <w:rPr>
+                <w:sz w:val="24"/>
+                <w:szCs w:val="24"/>
+              </w:rPr>
+            </w:pPr>
+            <w:r>
+              <w:rPr>
+                <w:sz w:val="24"/>
+                <w:szCs w:val="24"/>
+              </w:rPr>
               <w:t xml:space="preserve">Vol de 4 cibles, 2 cibles </w:t>
             </w:r>
             <w:r>
@@ -5205,7 +5225,7 @@
                 <w:sz w:val="24"/>
                 <w:szCs w:val="24"/>
               </w:rPr>
-              <w:t>3</w:t>
+              <w:t>4</w:t>
             </w:r>
           </w:p>
         </w:tc>
@@ -5300,7 +5320,7 @@
                 <w:sz w:val="24"/>
                 <w:szCs w:val="24"/>
               </w:rPr>
-              <w:t>4</w:t>
+              <w:t>5</w:t>
             </w:r>
           </w:p>
         </w:tc>
@@ -5627,7 +5647,7 @@
                 <w:sz w:val="24"/>
                 <w:szCs w:val="24"/>
               </w:rPr>
-              <w:t>5</w:t>
+              <w:t>6</w:t>
             </w:r>
           </w:p>
         </w:tc>
@@ -5661,21 +5681,7 @@
                 <w:sz w:val="24"/>
                 <w:szCs w:val="24"/>
               </w:rPr>
-              <w:t xml:space="preserve">, </w:t>
-            </w:r>
-            <w:r>
-              <w:rPr>
-                <w:sz w:val="24"/>
-                <w:szCs w:val="24"/>
-              </w:rPr>
-              <w:t>une cible atteinte plusieurs fois</w:t>
-            </w:r>
-            <w:r>
-              <w:rPr>
-                <w:sz w:val="24"/>
-                <w:szCs w:val="24"/>
-              </w:rPr>
-              <w:t xml:space="preserve"> </w:t>
+              <w:t xml:space="preserve">, une cible atteinte plusieurs fois </w:t>
             </w:r>
             <w:r>
               <w:rPr>
@@ -6695,8 +6701,6 @@
               </w:rPr>
               <w:t>0.0</w:t>
             </w:r>
-            <w:bookmarkStart w:id="0" w:name="_GoBack"/>
-            <w:bookmarkEnd w:id="0"/>
           </w:p>
         </w:tc>
       </w:tr>
@@ -7023,6 +7027,7 @@
           <w:sz w:val="24"/>
           <w:szCs w:val="24"/>
         </w:rPr>
+        <w:lastRenderedPageBreak/>
         <w:t>Nous aurions apprécié d’être encore plus immergé dans un réel travail de programmation comme par exemple devoir travailler l’ULM pour ensuite avoir une vision d’ensemble du projet et pouvoir faire sortir de terre le projet en lui-même.</w:t>
       </w:r>
     </w:p>
@@ -7099,10 +7104,7 @@
       <w:t>Verelst Thomas</w:t>
     </w:r>
     <w:r>
-      <w:t xml:space="preserve"> - </w:t>
-    </w:r>
-    <w:r>
-      <w:t>Rifaut Alexis</w:t>
+      <w:t xml:space="preserve"> - Rifaut Alexis</w:t>
     </w:r>
     <w:r>
       <w:tab/>

</xml_diff>

<commit_message>
-Vol: 	-méthode 9, changement Java Doc
</commit_message>
<xml_diff>
--- a/ProjetEcrit.docx
+++ b/ProjetEcrit.docx
@@ -146,8 +146,13 @@
                                       <w:color w:val="FFFFFF" w:themeColor="background1"/>
                                     </w:rPr>
                                   </w:pPr>
+                                  <w:proofErr w:type="spellStart"/>
                                   <w:r>
-                                    <w:t>Verelst Thomas</w:t>
+                                    <w:t>Verelst</w:t>
+                                  </w:r>
+                                  <w:proofErr w:type="spellEnd"/>
+                                  <w:r>
+                                    <w:t xml:space="preserve"> Thomas</w:t>
                                   </w:r>
                                   <w:r>
                                     <w:rPr>
@@ -157,8 +162,13 @@
                                     </w:rPr>
                                     <w:t xml:space="preserve"> | </w:t>
                                   </w:r>
+                                  <w:proofErr w:type="spellStart"/>
                                   <w:r>
-                                    <w:t>Rifaut Alexis</w:t>
+                                    <w:t>Rifaut</w:t>
+                                  </w:r>
+                                  <w:proofErr w:type="spellEnd"/>
+                                  <w:r>
+                                    <w:t xml:space="preserve"> Alexis</w:t>
                                   </w:r>
                                 </w:p>
                               </w:txbxContent>
@@ -823,7 +833,23 @@
           <w:sz w:val="24"/>
           <w:szCs w:val="24"/>
         </w:rPr>
-        <w:t>Le but du projet donné est de réaliser une application utilisable à travers la console d’un IDE tel qu’Eclipse ou NetBeans.</w:t>
+        <w:t xml:space="preserve">Le but du projet donné est de réaliser une application utilisable à travers la console d’un IDE tel qu’Eclipse ou </w:t>
+      </w:r>
+      <w:proofErr w:type="spellStart"/>
+      <w:r>
+        <w:rPr>
+          <w:sz w:val="24"/>
+          <w:szCs w:val="24"/>
+        </w:rPr>
+        <w:t>NetBeans</w:t>
+      </w:r>
+      <w:proofErr w:type="spellEnd"/>
+      <w:r>
+        <w:rPr>
+          <w:sz w:val="24"/>
+          <w:szCs w:val="24"/>
+        </w:rPr>
+        <w:t>.</w:t>
       </w:r>
       <w:r>
         <w:rPr>
@@ -876,7 +902,39 @@
           <w:sz w:val="24"/>
           <w:szCs w:val="24"/>
         </w:rPr>
-        <w:t>Le code a été entièrement écrit sous le langage Java, comme désiré. Nous avons travaillé sous deux IDE qui sont Eclipse Neon et NetBeans.</w:t>
+        <w:t xml:space="preserve">Le code a été entièrement écrit sous le langage Java, comme désiré. Nous avons travaillé sous deux IDE qui sont Eclipse </w:t>
+      </w:r>
+      <w:proofErr w:type="spellStart"/>
+      <w:r>
+        <w:rPr>
+          <w:sz w:val="24"/>
+          <w:szCs w:val="24"/>
+        </w:rPr>
+        <w:t>Neon</w:t>
+      </w:r>
+      <w:proofErr w:type="spellEnd"/>
+      <w:r>
+        <w:rPr>
+          <w:sz w:val="24"/>
+          <w:szCs w:val="24"/>
+        </w:rPr>
+        <w:t xml:space="preserve"> et </w:t>
+      </w:r>
+      <w:proofErr w:type="spellStart"/>
+      <w:r>
+        <w:rPr>
+          <w:sz w:val="24"/>
+          <w:szCs w:val="24"/>
+        </w:rPr>
+        <w:t>NetBeans</w:t>
+      </w:r>
+      <w:proofErr w:type="spellEnd"/>
+      <w:r>
+        <w:rPr>
+          <w:sz w:val="24"/>
+          <w:szCs w:val="24"/>
+        </w:rPr>
+        <w:t>.</w:t>
       </w:r>
     </w:p>
     <w:p>
@@ -999,7 +1057,23 @@
           <w:sz w:val="24"/>
           <w:szCs w:val="24"/>
         </w:rPr>
-        <w:t>e nous restait plus qu’a utiliser</w:t>
+        <w:t>e nous restait plus qu’</w:t>
+      </w:r>
+      <w:proofErr w:type="spellStart"/>
+      <w:r>
+        <w:rPr>
+          <w:sz w:val="24"/>
+          <w:szCs w:val="24"/>
+        </w:rPr>
+        <w:t>a</w:t>
+      </w:r>
+      <w:proofErr w:type="spellEnd"/>
+      <w:r>
+        <w:rPr>
+          <w:sz w:val="24"/>
+          <w:szCs w:val="24"/>
+        </w:rPr>
+        <w:t xml:space="preserve"> utiliser</w:t>
       </w:r>
       <w:r>
         <w:rPr>
@@ -1078,7 +1152,23 @@
           <w:sz w:val="24"/>
           <w:szCs w:val="24"/>
         </w:rPr>
-        <w:t>"TraitementVol" et "Vol", ainsi que la Java Doc de cette dernière classe. La deuxième partie est celle liée aux tests des différentes statistiques.</w:t>
+        <w:t>"</w:t>
+      </w:r>
+      <w:proofErr w:type="spellStart"/>
+      <w:r>
+        <w:rPr>
+          <w:sz w:val="24"/>
+          <w:szCs w:val="24"/>
+        </w:rPr>
+        <w:t>TraitementVol</w:t>
+      </w:r>
+      <w:proofErr w:type="spellEnd"/>
+      <w:r>
+        <w:rPr>
+          <w:sz w:val="24"/>
+          <w:szCs w:val="24"/>
+        </w:rPr>
+        <w:t>" et "Vol", ainsi que la Java Doc de cette dernière classe. La deuxième partie est celle liée aux tests des différentes statistiques.</w:t>
       </w:r>
     </w:p>
     <w:p>
@@ -1182,7 +1272,23 @@
           <w:szCs w:val="24"/>
         </w:rPr>
         <w:lastRenderedPageBreak/>
-        <w:t>Listing(affichage code des class TraitementVol et Vol)</w:t>
+        <w:t xml:space="preserve">Listing(affichage code des class </w:t>
+      </w:r>
+      <w:proofErr w:type="spellStart"/>
+      <w:r>
+        <w:rPr>
+          <w:sz w:val="24"/>
+          <w:szCs w:val="24"/>
+        </w:rPr>
+        <w:t>TraitementVol</w:t>
+      </w:r>
+      <w:proofErr w:type="spellEnd"/>
+      <w:r>
+        <w:rPr>
+          <w:sz w:val="24"/>
+          <w:szCs w:val="24"/>
+        </w:rPr>
+        <w:t xml:space="preserve"> et Vol)</w:t>
       </w:r>
     </w:p>
     <w:p>
@@ -1644,12 +1750,21 @@
         <w:lastRenderedPageBreak/>
         <w:t xml:space="preserve">Méthode </w:t>
       </w:r>
-      <w:r>
-        <w:rPr>
-          <w:sz w:val="24"/>
-          <w:szCs w:val="24"/>
-        </w:rPr>
-        <w:t xml:space="preserve">lieuxLePLusEloigneDuPointDepart </w:t>
+      <w:proofErr w:type="spellStart"/>
+      <w:r>
+        <w:rPr>
+          <w:sz w:val="24"/>
+          <w:szCs w:val="24"/>
+        </w:rPr>
+        <w:t>lieuxLePLusEloigneDuPointDepart</w:t>
+      </w:r>
+      <w:proofErr w:type="spellEnd"/>
+      <w:r>
+        <w:rPr>
+          <w:sz w:val="24"/>
+          <w:szCs w:val="24"/>
+        </w:rPr>
+        <w:t xml:space="preserve"> </w:t>
       </w:r>
       <w:r>
         <w:rPr>
@@ -2219,12 +2334,21 @@
         </w:rPr>
         <w:t xml:space="preserve">Méthode </w:t>
       </w:r>
-      <w:r>
-        <w:rPr>
-          <w:sz w:val="24"/>
-          <w:szCs w:val="24"/>
-        </w:rPr>
-        <w:t xml:space="preserve">coordonneesExtreme </w:t>
+      <w:proofErr w:type="spellStart"/>
+      <w:r>
+        <w:rPr>
+          <w:sz w:val="24"/>
+          <w:szCs w:val="24"/>
+        </w:rPr>
+        <w:t>coordonneesExtreme</w:t>
+      </w:r>
+      <w:proofErr w:type="spellEnd"/>
+      <w:r>
+        <w:rPr>
+          <w:sz w:val="24"/>
+          <w:szCs w:val="24"/>
+        </w:rPr>
+        <w:t xml:space="preserve"> </w:t>
       </w:r>
       <w:r>
         <w:rPr>
@@ -3499,19 +3623,44 @@
         <w:lastRenderedPageBreak/>
         <w:t xml:space="preserve">Méthode </w:t>
       </w:r>
-      <w:r>
-        <w:rPr>
-          <w:sz w:val="24"/>
-          <w:szCs w:val="24"/>
-        </w:rPr>
-        <w:t xml:space="preserve">lieuPlusProcheCible </w:t>
-      </w:r>
-      <w:r>
-        <w:rPr>
-          <w:sz w:val="24"/>
-          <w:szCs w:val="24"/>
-        </w:rPr>
-        <w:t>(Coordonnees cible)</w:t>
+      <w:proofErr w:type="spellStart"/>
+      <w:r>
+        <w:rPr>
+          <w:sz w:val="24"/>
+          <w:szCs w:val="24"/>
+        </w:rPr>
+        <w:t>lieuPlusProcheCible</w:t>
+      </w:r>
+      <w:proofErr w:type="spellEnd"/>
+      <w:r>
+        <w:rPr>
+          <w:sz w:val="24"/>
+          <w:szCs w:val="24"/>
+        </w:rPr>
+        <w:t xml:space="preserve"> </w:t>
+      </w:r>
+      <w:r>
+        <w:rPr>
+          <w:sz w:val="24"/>
+          <w:szCs w:val="24"/>
+        </w:rPr>
+        <w:t>(</w:t>
+      </w:r>
+      <w:proofErr w:type="spellStart"/>
+      <w:r>
+        <w:rPr>
+          <w:sz w:val="24"/>
+          <w:szCs w:val="24"/>
+        </w:rPr>
+        <w:t>Coordonnees</w:t>
+      </w:r>
+      <w:proofErr w:type="spellEnd"/>
+      <w:r>
+        <w:rPr>
+          <w:sz w:val="24"/>
+          <w:szCs w:val="24"/>
+        </w:rPr>
+        <w:t xml:space="preserve"> cible)</w:t>
       </w:r>
     </w:p>
     <w:tbl>
@@ -4062,12 +4211,21 @@
         </w:rPr>
         <w:t xml:space="preserve">Méthode </w:t>
       </w:r>
-      <w:r>
-        <w:rPr>
-          <w:sz w:val="24"/>
-          <w:szCs w:val="24"/>
-        </w:rPr>
-        <w:t>nbCroisement()</w:t>
+      <w:proofErr w:type="spellStart"/>
+      <w:r>
+        <w:rPr>
+          <w:sz w:val="24"/>
+          <w:szCs w:val="24"/>
+        </w:rPr>
+        <w:t>nbCroisement</w:t>
+      </w:r>
+      <w:proofErr w:type="spellEnd"/>
+      <w:r>
+        <w:rPr>
+          <w:sz w:val="24"/>
+          <w:szCs w:val="24"/>
+        </w:rPr>
+        <w:t>()</w:t>
       </w:r>
     </w:p>
     <w:tbl>
@@ -4656,12 +4814,37 @@
         <w:lastRenderedPageBreak/>
         <w:t xml:space="preserve">Méthode </w:t>
       </w:r>
-      <w:r>
-        <w:rPr>
-          <w:sz w:val="24"/>
-          <w:szCs w:val="24"/>
-        </w:rPr>
-        <w:t>ciblesAtteintes(Coordonnees[] cibles)</w:t>
+      <w:proofErr w:type="spellStart"/>
+      <w:r>
+        <w:rPr>
+          <w:sz w:val="24"/>
+          <w:szCs w:val="24"/>
+        </w:rPr>
+        <w:t>ciblesAtteintes</w:t>
+      </w:r>
+      <w:proofErr w:type="spellEnd"/>
+      <w:r>
+        <w:rPr>
+          <w:sz w:val="24"/>
+          <w:szCs w:val="24"/>
+        </w:rPr>
+        <w:t>(</w:t>
+      </w:r>
+      <w:proofErr w:type="spellStart"/>
+      <w:r>
+        <w:rPr>
+          <w:sz w:val="24"/>
+          <w:szCs w:val="24"/>
+        </w:rPr>
+        <w:t>Coordonnees</w:t>
+      </w:r>
+      <w:proofErr w:type="spellEnd"/>
+      <w:r>
+        <w:rPr>
+          <w:sz w:val="24"/>
+          <w:szCs w:val="24"/>
+        </w:rPr>
+        <w:t>[] cibles)</w:t>
       </w:r>
     </w:p>
     <w:tbl>
@@ -4857,6 +5040,7 @@
                 <w:szCs w:val="24"/>
               </w:rPr>
             </w:pPr>
+            <w:proofErr w:type="spellStart"/>
             <w:r>
               <w:rPr>
                 <w:sz w:val="24"/>
@@ -4864,6 +5048,7 @@
               </w:rPr>
               <w:t>IllegalArgumentException</w:t>
             </w:r>
+            <w:proofErr w:type="spellEnd"/>
           </w:p>
         </w:tc>
       </w:tr>
@@ -4906,8 +5091,6 @@
               </w:rPr>
               <w:t>Vol de coordonnées dont deux coordonnées sont des doublons</w:t>
             </w:r>
-            <w:bookmarkStart w:id="0" w:name="_GoBack"/>
-            <w:bookmarkEnd w:id="0"/>
           </w:p>
         </w:tc>
         <w:tc>
@@ -4947,6 +5130,7 @@
                 <w:szCs w:val="24"/>
               </w:rPr>
             </w:pPr>
+            <w:proofErr w:type="spellStart"/>
             <w:r>
               <w:rPr>
                 <w:sz w:val="24"/>
@@ -4954,6 +5138,7 @@
               </w:rPr>
               <w:t>IllegalArgumentException</w:t>
             </w:r>
+            <w:proofErr w:type="spellEnd"/>
           </w:p>
         </w:tc>
       </w:tr>
@@ -6014,19 +6199,60 @@
         </w:rPr>
         <w:t xml:space="preserve">Méthode </w:t>
       </w:r>
-      <w:r>
-        <w:rPr>
-          <w:sz w:val="24"/>
-          <w:szCs w:val="24"/>
-        </w:rPr>
-        <w:t xml:space="preserve">nbCibleAtteintesParcoursImpose </w:t>
-      </w:r>
-      <w:r>
-        <w:rPr>
-          <w:sz w:val="24"/>
-          <w:szCs w:val="24"/>
-        </w:rPr>
-        <w:t>(Coordonnees[] ParcoursImpose)</w:t>
+      <w:proofErr w:type="spellStart"/>
+      <w:r>
+        <w:rPr>
+          <w:sz w:val="24"/>
+          <w:szCs w:val="24"/>
+        </w:rPr>
+        <w:t>nbCibleAtteintesParcoursImpose</w:t>
+      </w:r>
+      <w:proofErr w:type="spellEnd"/>
+      <w:r>
+        <w:rPr>
+          <w:sz w:val="24"/>
+          <w:szCs w:val="24"/>
+        </w:rPr>
+        <w:t xml:space="preserve"> </w:t>
+      </w:r>
+      <w:r>
+        <w:rPr>
+          <w:sz w:val="24"/>
+          <w:szCs w:val="24"/>
+        </w:rPr>
+        <w:t>(</w:t>
+      </w:r>
+      <w:proofErr w:type="spellStart"/>
+      <w:r>
+        <w:rPr>
+          <w:sz w:val="24"/>
+          <w:szCs w:val="24"/>
+        </w:rPr>
+        <w:t>Coordonnees</w:t>
+      </w:r>
+      <w:proofErr w:type="spellEnd"/>
+      <w:r>
+        <w:rPr>
+          <w:sz w:val="24"/>
+          <w:szCs w:val="24"/>
+        </w:rPr>
+        <w:t xml:space="preserve">[] </w:t>
+      </w:r>
+      <w:proofErr w:type="spellStart"/>
+      <w:r>
+        <w:rPr>
+          <w:sz w:val="24"/>
+          <w:szCs w:val="24"/>
+        </w:rPr>
+        <w:t>ParcoursImpose</w:t>
+      </w:r>
+      <w:proofErr w:type="spellEnd"/>
+      <w:r>
+        <w:rPr>
+          <w:sz w:val="24"/>
+          <w:szCs w:val="24"/>
+        </w:rPr>
+        <w:t>)</w:t>
       </w:r>
     </w:p>
     <w:tbl>
@@ -6208,6 +6434,7 @@
                 <w:szCs w:val="24"/>
               </w:rPr>
             </w:pPr>
+            <w:proofErr w:type="spellStart"/>
             <w:r>
               <w:rPr>
                 <w:sz w:val="24"/>
@@ -6215,6 +6442,7 @@
               </w:rPr>
               <w:t>IllegalArgumentException</w:t>
             </w:r>
+            <w:proofErr w:type="spellEnd"/>
           </w:p>
         </w:tc>
       </w:tr>
@@ -6375,12 +6603,21 @@
         </w:rPr>
         <w:t xml:space="preserve">Méthode </w:t>
       </w:r>
-      <w:r>
-        <w:rPr>
-          <w:sz w:val="24"/>
-          <w:szCs w:val="24"/>
-        </w:rPr>
-        <w:t>distanceMoyenne()</w:t>
+      <w:proofErr w:type="spellStart"/>
+      <w:r>
+        <w:rPr>
+          <w:sz w:val="24"/>
+          <w:szCs w:val="24"/>
+        </w:rPr>
+        <w:t>distanceMoyenne</w:t>
+      </w:r>
+      <w:proofErr w:type="spellEnd"/>
+      <w:r>
+        <w:rPr>
+          <w:sz w:val="24"/>
+          <w:szCs w:val="24"/>
+        </w:rPr>
+        <w:t>()</w:t>
       </w:r>
     </w:p>
     <w:tbl>
@@ -6888,11 +7125,78 @@
           <w:szCs w:val="24"/>
         </w:rPr>
       </w:pPr>
-      <w:r>
-        <w:rPr>
-          <w:sz w:val="24"/>
-          <w:szCs w:val="24"/>
-        </w:rPr>
+    </w:p>
+    <w:p>
+      <w:pPr>
+        <w:rPr>
+          <w:sz w:val="24"/>
+          <w:szCs w:val="24"/>
+        </w:rPr>
+      </w:pPr>
+    </w:p>
+    <w:p>
+      <w:pPr>
+        <w:rPr>
+          <w:sz w:val="24"/>
+          <w:szCs w:val="24"/>
+        </w:rPr>
+      </w:pPr>
+    </w:p>
+    <w:p>
+      <w:pPr>
+        <w:rPr>
+          <w:sz w:val="24"/>
+          <w:szCs w:val="24"/>
+        </w:rPr>
+      </w:pPr>
+    </w:p>
+    <w:p>
+      <w:pPr>
+        <w:rPr>
+          <w:sz w:val="24"/>
+          <w:szCs w:val="24"/>
+        </w:rPr>
+      </w:pPr>
+    </w:p>
+    <w:p>
+      <w:pPr>
+        <w:rPr>
+          <w:sz w:val="24"/>
+          <w:szCs w:val="24"/>
+        </w:rPr>
+      </w:pPr>
+    </w:p>
+    <w:p>
+      <w:pPr>
+        <w:rPr>
+          <w:sz w:val="24"/>
+          <w:szCs w:val="24"/>
+        </w:rPr>
+      </w:pPr>
+      <w:bookmarkStart w:id="0" w:name="_GoBack"/>
+      <w:bookmarkEnd w:id="0"/>
+    </w:p>
+    <w:p>
+      <w:pPr>
+        <w:rPr>
+          <w:sz w:val="24"/>
+          <w:szCs w:val="24"/>
+        </w:rPr>
+      </w:pPr>
+    </w:p>
+    <w:p>
+      <w:pPr>
+        <w:rPr>
+          <w:sz w:val="24"/>
+          <w:szCs w:val="24"/>
+        </w:rPr>
+      </w:pPr>
+      <w:r>
+        <w:rPr>
+          <w:sz w:val="24"/>
+          <w:szCs w:val="24"/>
+        </w:rPr>
+        <w:lastRenderedPageBreak/>
         <w:t>Conclusion</w:t>
       </w:r>
     </w:p>
@@ -7027,7 +7331,6 @@
           <w:sz w:val="24"/>
           <w:szCs w:val="24"/>
         </w:rPr>
-        <w:lastRenderedPageBreak/>
         <w:t>Nous aurions apprécié d’être encore plus immergé dans un réel travail de programmation comme par exemple devoir travailler l’ULM pour ensuite avoir une vision d’ensemble du projet et pouvoir faire sortir de terre le projet en lui-même.</w:t>
       </w:r>
     </w:p>
@@ -7100,11 +7403,24 @@
     <w:pPr>
       <w:pStyle w:val="En-tte"/>
     </w:pPr>
+    <w:proofErr w:type="spellStart"/>
     <w:r>
-      <w:t>Verelst Thomas</w:t>
+      <w:t>Verelst</w:t>
+    </w:r>
+    <w:proofErr w:type="spellEnd"/>
+    <w:r>
+      <w:t xml:space="preserve"> Thomas</w:t>
     </w:r>
     <w:r>
-      <w:t xml:space="preserve"> - Rifaut Alexis</w:t>
+      <w:t xml:space="preserve"> - </w:t>
+    </w:r>
+    <w:proofErr w:type="spellStart"/>
+    <w:r>
+      <w:t>Rifaut</w:t>
+    </w:r>
+    <w:proofErr w:type="spellEnd"/>
+    <w:r>
+      <w:t xml:space="preserve"> Alexis</w:t>
     </w:r>
     <w:r>
       <w:tab/>

</xml_diff>